<commit_message>
Updated Definition Doc with description of past PK protocols
</commit_message>
<xml_diff>
--- a/Port Knocking Project Definition Document.docx
+++ b/Port Knocking Project Definition Document.docx
@@ -15,226 +15,26 @@
           <w:b/>
           <w:bCs/>
         </w:rPr>
-        <w:t>Port Knocking Project Definition Document</w:t>
-      </w:r>
-    </w:p>
-    <w:p>
-      <w:pPr>
+        <w:t xml:space="preserve">CT413 - </w:t>
+      </w:r>
+      <w:r>
         <w:rPr>
           <w:b/>
           <w:bCs/>
         </w:rPr>
-      </w:pPr>
+        <w:t>Port Knocking Project Definition Document</w:t>
+      </w:r>
       <w:r>
         <w:rPr>
           <w:b/>
           <w:bCs/>
         </w:rPr>
-        <w:t>1.1 Introduction</w:t>
-      </w:r>
-    </w:p>
-    <w:p>
-      <w:r>
-        <w:t>The Port Knocking</w:t>
-      </w:r>
-      <w:r>
-        <w:t xml:space="preserve"> (PK)</w:t>
-      </w:r>
-      <w:r>
-        <w:t xml:space="preserve"> </w:t>
-      </w:r>
-      <w:r>
-        <w:t>p</w:t>
-      </w:r>
-      <w:r>
-        <w:t xml:space="preserve">rotocol </w:t>
-      </w:r>
-      <w:r>
-        <w:t>has been a research</w:t>
-      </w:r>
-      <w:r>
-        <w:t xml:space="preserve"> topic</w:t>
-      </w:r>
-      <w:r>
-        <w:t xml:space="preserve"> for most of the past twenty years</w:t>
-      </w:r>
-      <w:r>
-        <w:t xml:space="preserve">. The original implementation, although </w:t>
-      </w:r>
-      <w:r>
-        <w:t>extremely</w:t>
-      </w:r>
-      <w:r>
-        <w:t xml:space="preserve"> unsecure</w:t>
-      </w:r>
-      <w:r>
-        <w:t xml:space="preserve">, was proposed as an extra layer of security </w:t>
-      </w:r>
-      <w:r>
-        <w:t xml:space="preserve">allowing users to protect their devices from </w:t>
-      </w:r>
-      <w:r>
-        <w:t xml:space="preserve">untrustworthy users. Prior to </w:t>
-      </w:r>
-      <w:r>
-        <w:t xml:space="preserve">this proposed protocol </w:t>
-      </w:r>
-      <w:r>
-        <w:t xml:space="preserve">only </w:t>
-      </w:r>
-      <w:r>
-        <w:t xml:space="preserve">the </w:t>
-      </w:r>
-      <w:r>
-        <w:t>‘</w:t>
-      </w:r>
-      <w:r>
-        <w:t>f</w:t>
-      </w:r>
-      <w:r>
-        <w:t>irewall</w:t>
-      </w:r>
-      <w:r>
-        <w:t>’ mechanism</w:t>
-      </w:r>
-      <w:r>
-        <w:t xml:space="preserve"> existed which </w:t>
-      </w:r>
-      <w:r>
-        <w:t>will only</w:t>
-      </w:r>
-      <w:r>
-        <w:t xml:space="preserve"> accept network traffic from the IP addresses configure</w:t>
-      </w:r>
-      <w:r>
-        <w:t>d</w:t>
-      </w:r>
-      <w:r>
-        <w:t xml:space="preserve"> in the </w:t>
-      </w:r>
-      <w:r>
-        <w:t>f</w:t>
-      </w:r>
-      <w:r>
-        <w:t>irewall rules.</w:t>
-      </w:r>
-      <w:r>
-        <w:t xml:space="preserve"> The </w:t>
-      </w:r>
-      <w:r>
-        <w:t>f</w:t>
-      </w:r>
-      <w:r>
-        <w:t xml:space="preserve">irewall can be compromised through IP spoofing where an undesired attacker will modify </w:t>
-      </w:r>
-      <w:r>
-        <w:t xml:space="preserve">the source IP address </w:t>
-      </w:r>
-      <w:r>
-        <w:t>of</w:t>
-      </w:r>
-      <w:r>
-        <w:t xml:space="preserve"> a </w:t>
-      </w:r>
-      <w:r>
-        <w:t xml:space="preserve">network </w:t>
-      </w:r>
-      <w:r>
-        <w:t xml:space="preserve">packet which is accepted by the </w:t>
-      </w:r>
-      <w:r>
-        <w:t>f</w:t>
-      </w:r>
-      <w:r>
-        <w:t xml:space="preserve">irewall </w:t>
-      </w:r>
-      <w:r>
-        <w:t xml:space="preserve">rules </w:t>
-      </w:r>
-      <w:r>
-        <w:t xml:space="preserve">and may </w:t>
-      </w:r>
-      <w:r>
-        <w:t xml:space="preserve">easily gain </w:t>
-      </w:r>
-      <w:r>
-        <w:t xml:space="preserve">access to the network. </w:t>
-      </w:r>
-      <w:r>
-        <w:t xml:space="preserve">A huge proportion of servers have either no or extremely weak password protection on their devices </w:t>
-      </w:r>
-      <w:r>
-        <w:t xml:space="preserve">making it even easier to access a device. </w:t>
-      </w:r>
-      <w:r>
-        <w:t xml:space="preserve">IoT devices such as cheap </w:t>
-      </w:r>
-      <w:r>
-        <w:t>webcams</w:t>
-      </w:r>
-      <w:r>
-        <w:t xml:space="preserve"> are </w:t>
-      </w:r>
-      <w:r>
-        <w:t xml:space="preserve">subject to this behaviour and often </w:t>
-      </w:r>
-      <w:r>
-        <w:t>silent attacks</w:t>
-      </w:r>
-      <w:r>
-        <w:t xml:space="preserve"> might never </w:t>
-      </w:r>
-      <w:r>
-        <w:t>detected by the device owner</w:t>
-      </w:r>
-      <w:r>
-        <w:t xml:space="preserve"> as the system is rarely monitored </w:t>
-      </w:r>
-      <w:r>
-        <w:t xml:space="preserve">by the user </w:t>
-      </w:r>
-      <w:r>
-        <w:t xml:space="preserve">or the </w:t>
-      </w:r>
-      <w:r>
-        <w:t>device might not recognise an undesired attacker</w:t>
-      </w:r>
-      <w:r>
-        <w:t>.</w:t>
-      </w:r>
-      <w:r>
-        <w:t xml:space="preserve"> </w:t>
-      </w:r>
-      <w:r>
-        <w:t>Therefore,</w:t>
-      </w:r>
-      <w:r>
-        <w:t xml:space="preserve"> an approach should be taken </w:t>
-      </w:r>
-      <w:r>
-        <w:t xml:space="preserve">that involves the layering of security protocols along with the </w:t>
-      </w:r>
-      <w:r>
-        <w:t>f</w:t>
-      </w:r>
-      <w:r>
-        <w:t xml:space="preserve">irewall to protect a device. </w:t>
-      </w:r>
-      <w:r>
-        <w:t>PK</w:t>
-      </w:r>
-      <w:r>
-        <w:t xml:space="preserve"> is one protocol which </w:t>
-      </w:r>
-      <w:r>
-        <w:t>is</w:t>
-      </w:r>
-      <w:r>
-        <w:t xml:space="preserve"> proposed to contribute to this layering of security on a device or server.</w:t>
-      </w:r>
-    </w:p>
-    <w:p>
-      <w:pPr>
+        <w:t xml:space="preserve"> – Cathal Corbett</w:t>
+      </w:r>
+    </w:p>
+    <w:p>
+      <w:pPr>
+        <w:jc w:val="center"/>
         <w:rPr>
           <w:b/>
           <w:bCs/>
@@ -253,6 +53,244 @@
           <w:b/>
           <w:bCs/>
         </w:rPr>
+        <w:t>1.1 Introduction</w:t>
+      </w:r>
+    </w:p>
+    <w:p>
+      <w:r>
+        <w:t>The Port Knocking</w:t>
+      </w:r>
+      <w:r>
+        <w:t xml:space="preserve"> (PK)</w:t>
+      </w:r>
+      <w:r>
+        <w:t xml:space="preserve"> </w:t>
+      </w:r>
+      <w:r>
+        <w:t>p</w:t>
+      </w:r>
+      <w:r>
+        <w:t xml:space="preserve">rotocol </w:t>
+      </w:r>
+      <w:r>
+        <w:t>has been a research</w:t>
+      </w:r>
+      <w:r>
+        <w:t xml:space="preserve"> topic</w:t>
+      </w:r>
+      <w:r>
+        <w:t xml:space="preserve"> for most of the past twenty years</w:t>
+      </w:r>
+      <w:r>
+        <w:t xml:space="preserve">. The original implementation, although </w:t>
+      </w:r>
+      <w:r>
+        <w:t>extremely</w:t>
+      </w:r>
+      <w:r>
+        <w:t xml:space="preserve"> unsecure</w:t>
+      </w:r>
+      <w:r>
+        <w:t xml:space="preserve">, was proposed as an extra layer of security </w:t>
+      </w:r>
+      <w:r>
+        <w:t xml:space="preserve">allowing users to protect their devices from </w:t>
+      </w:r>
+      <w:r>
+        <w:t xml:space="preserve">untrustworthy users. Prior to </w:t>
+      </w:r>
+      <w:r>
+        <w:t xml:space="preserve">this proposed protocol the </w:t>
+      </w:r>
+      <w:r>
+        <w:t>‘</w:t>
+      </w:r>
+      <w:r>
+        <w:t>f</w:t>
+      </w:r>
+      <w:r>
+        <w:t>irewall</w:t>
+      </w:r>
+      <w:r>
+        <w:t xml:space="preserve">’ </w:t>
+      </w:r>
+      <w:r>
+        <w:t xml:space="preserve">was the only </w:t>
+      </w:r>
+      <w:r>
+        <w:t>mechanism</w:t>
+      </w:r>
+      <w:r>
+        <w:t xml:space="preserve"> </w:t>
+      </w:r>
+      <w:r>
+        <w:t xml:space="preserve">that </w:t>
+      </w:r>
+      <w:r>
+        <w:t xml:space="preserve">existed </w:t>
+      </w:r>
+      <w:r>
+        <w:t>but</w:t>
+      </w:r>
+      <w:r>
+        <w:t xml:space="preserve"> </w:t>
+      </w:r>
+      <w:r>
+        <w:t>will only</w:t>
+      </w:r>
+      <w:r>
+        <w:t xml:space="preserve"> accept network traffic from the IP addresses configure</w:t>
+      </w:r>
+      <w:r>
+        <w:t>d</w:t>
+      </w:r>
+      <w:r>
+        <w:t xml:space="preserve"> in the </w:t>
+      </w:r>
+      <w:r>
+        <w:t>f</w:t>
+      </w:r>
+      <w:r>
+        <w:t>irewall rules.</w:t>
+      </w:r>
+      <w:r>
+        <w:t xml:space="preserve"> The </w:t>
+      </w:r>
+      <w:r>
+        <w:t>f</w:t>
+      </w:r>
+      <w:r>
+        <w:t xml:space="preserve">irewall can be compromised through IP spoofing where an undesired attacker will modify </w:t>
+      </w:r>
+      <w:r>
+        <w:t xml:space="preserve">the source IP address </w:t>
+      </w:r>
+      <w:r>
+        <w:t>of</w:t>
+      </w:r>
+      <w:r>
+        <w:t xml:space="preserve"> a </w:t>
+      </w:r>
+      <w:r>
+        <w:t xml:space="preserve">network </w:t>
+      </w:r>
+      <w:r>
+        <w:t xml:space="preserve">packet which is accepted by the </w:t>
+      </w:r>
+      <w:r>
+        <w:t>f</w:t>
+      </w:r>
+      <w:r>
+        <w:t xml:space="preserve">irewall </w:t>
+      </w:r>
+      <w:r>
+        <w:t xml:space="preserve">rules </w:t>
+      </w:r>
+      <w:r>
+        <w:t xml:space="preserve">and may </w:t>
+      </w:r>
+      <w:r>
+        <w:t xml:space="preserve">easily gain </w:t>
+      </w:r>
+      <w:r>
+        <w:t xml:space="preserve">access to the network. </w:t>
+      </w:r>
+      <w:r>
+        <w:t xml:space="preserve">A huge proportion of servers have either no or extremely weak password protection on their devices </w:t>
+      </w:r>
+      <w:r>
+        <w:t xml:space="preserve">making it even easier to access a device. </w:t>
+      </w:r>
+      <w:r>
+        <w:t xml:space="preserve">IoT devices such as cheap </w:t>
+      </w:r>
+      <w:r>
+        <w:t>webcams</w:t>
+      </w:r>
+      <w:r>
+        <w:t xml:space="preserve"> are </w:t>
+      </w:r>
+      <w:r>
+        <w:t xml:space="preserve">subject to this behaviour and often </w:t>
+      </w:r>
+      <w:r>
+        <w:t>silent attacks</w:t>
+      </w:r>
+      <w:r>
+        <w:t xml:space="preserve"> might never </w:t>
+      </w:r>
+      <w:r>
+        <w:t>detected by the device owner</w:t>
+      </w:r>
+      <w:r>
+        <w:t xml:space="preserve"> as the system is rarely monitored </w:t>
+      </w:r>
+      <w:r>
+        <w:t xml:space="preserve">by the user </w:t>
+      </w:r>
+      <w:r>
+        <w:t xml:space="preserve">or the </w:t>
+      </w:r>
+      <w:r>
+        <w:t>device might not recognise an undesired attacker</w:t>
+      </w:r>
+      <w:r>
+        <w:t>.</w:t>
+      </w:r>
+      <w:r>
+        <w:t xml:space="preserve"> </w:t>
+      </w:r>
+      <w:r>
+        <w:t>Therefore,</w:t>
+      </w:r>
+      <w:r>
+        <w:t xml:space="preserve"> an approach should be taken </w:t>
+      </w:r>
+      <w:r>
+        <w:t xml:space="preserve">that involves the layering of security protocols along with the </w:t>
+      </w:r>
+      <w:r>
+        <w:t>f</w:t>
+      </w:r>
+      <w:r>
+        <w:t xml:space="preserve">irewall to protect a device. </w:t>
+      </w:r>
+      <w:r>
+        <w:t>PK</w:t>
+      </w:r>
+      <w:r>
+        <w:t xml:space="preserve"> is one protocol which </w:t>
+      </w:r>
+      <w:r>
+        <w:t>is</w:t>
+      </w:r>
+      <w:r>
+        <w:t xml:space="preserve"> proposed to contribute to this layering of security on a device or server.</w:t>
+      </w:r>
+      <w:r>
+        <w:t xml:space="preserve"> The main aim of PK as a security protocol is to allow firewall rules to be amended dynamically to allow desired traffic access to the server and to authenticate a user wishing to gain access to a port.</w:t>
+      </w:r>
+    </w:p>
+    <w:p>
+      <w:pPr>
+        <w:rPr>
+          <w:b/>
+          <w:bCs/>
+        </w:rPr>
+      </w:pPr>
+    </w:p>
+    <w:p>
+      <w:pPr>
+        <w:rPr>
+          <w:b/>
+          <w:bCs/>
+        </w:rPr>
+      </w:pPr>
+      <w:r>
+        <w:rPr>
+          <w:b/>
+          <w:bCs/>
+        </w:rPr>
         <w:t>1.2 Port Knocking Basic Implementation</w:t>
       </w:r>
     </w:p>
@@ -315,7 +353,13 @@
         <w:t xml:space="preserve"> representing the server port number which a client wants access to</w:t>
       </w:r>
       <w:r>
-        <w:t xml:space="preserve">. The client forms network packets (usually UDP or TCP) </w:t>
+        <w:t xml:space="preserve">. The client forms network packets (usually </w:t>
+      </w:r>
+      <w:r>
+        <w:t>TCP or UDP</w:t>
+      </w:r>
+      <w:r>
+        <w:t xml:space="preserve">) </w:t>
       </w:r>
       <w:r>
         <w:t>with a port number from</w:t>
@@ -330,7 +374,13 @@
         <w:t>The client makes a connect</w:t>
       </w:r>
       <w:r>
-        <w:t xml:space="preserve">ion attempt to the servers closed ports. </w:t>
+        <w:t>ion attempt to the server</w:t>
+      </w:r>
+      <w:r>
+        <w:t>’</w:t>
+      </w:r>
+      <w:r>
+        <w:t xml:space="preserve">s closed ports. </w:t>
       </w:r>
       <w:r>
         <w:t>At the server side</w:t>
@@ -432,28 +482,27 @@
         <w:t>tocol.</w:t>
       </w:r>
     </w:p>
-    <w:p/>
     <w:p>
       <w:r>
         <w:rPr>
           <w:noProof/>
         </w:rPr>
         <w:drawing>
-          <wp:anchor distT="0" distB="0" distL="114300" distR="114300" simplePos="0" relativeHeight="251658240" behindDoc="1" locked="0" layoutInCell="1" allowOverlap="1" wp14:anchorId="1BCA43B6" wp14:editId="56E26D1F">
+          <wp:anchor distT="0" distB="0" distL="114300" distR="114300" simplePos="0" relativeHeight="251658240" behindDoc="1" locked="0" layoutInCell="1" allowOverlap="1" wp14:anchorId="1BCA43B6" wp14:editId="02E60556">
             <wp:simplePos x="0" y="0"/>
             <wp:positionH relativeFrom="margin">
               <wp:align>left</wp:align>
             </wp:positionH>
             <wp:positionV relativeFrom="paragraph">
-              <wp:posOffset>13335</wp:posOffset>
+              <wp:posOffset>204470</wp:posOffset>
             </wp:positionV>
-            <wp:extent cx="1662430" cy="1951990"/>
+            <wp:extent cx="1662430" cy="1871345"/>
             <wp:effectExtent l="0" t="0" r="0" b="0"/>
             <wp:wrapTight wrapText="bothSides">
               <wp:wrapPolygon edited="0">
                 <wp:start x="0" y="0"/>
-                <wp:lineTo x="0" y="21291"/>
-                <wp:lineTo x="21286" y="21291"/>
+                <wp:lineTo x="0" y="21329"/>
+                <wp:lineTo x="21286" y="21329"/>
                 <wp:lineTo x="21286" y="0"/>
                 <wp:lineTo x="0" y="0"/>
               </wp:wrapPolygon>
@@ -487,7 +536,7 @@
                   <pic:spPr bwMode="auto">
                     <a:xfrm>
                       <a:off x="0" y="0"/>
-                      <a:ext cx="1662430" cy="1951990"/>
+                      <a:ext cx="1662430" cy="1871345"/>
                     </a:xfrm>
                     <a:prstGeom prst="rect">
                       <a:avLst/>
@@ -516,7 +565,6 @@
     <w:p/>
     <w:p/>
     <w:p/>
-    <w:p/>
     <w:p>
       <w:pPr>
         <w:rPr>
@@ -562,7 +610,13 @@
         <w:t xml:space="preserve"> as Wireshark and </w:t>
       </w:r>
       <w:r>
-        <w:t xml:space="preserve">easily extract the PK sequence. Therefore, this predefined ‘secret’ </w:t>
+        <w:t>easily extract the PK sequence</w:t>
+      </w:r>
+      <w:r>
+        <w:t xml:space="preserve"> if unencrypted</w:t>
+      </w:r>
+      <w:r>
+        <w:t xml:space="preserve">. Therefore, this predefined ‘secret’ </w:t>
       </w:r>
       <w:r>
         <w:t>could become</w:t>
@@ -607,7 +661,15 @@
         <w:t>A</w:t>
       </w:r>
       <w:r>
-        <w:t xml:space="preserve">ttacks: NATing occurs </w:t>
+        <w:t xml:space="preserve">ttacks: </w:t>
+      </w:r>
+      <w:proofErr w:type="spellStart"/>
+      <w:r>
+        <w:t>NATing</w:t>
+      </w:r>
+      <w:proofErr w:type="spellEnd"/>
+      <w:r>
+        <w:t xml:space="preserve"> occurs </w:t>
       </w:r>
       <w:r>
         <w:t xml:space="preserve">when multiple devices on a network share </w:t>
@@ -652,7 +714,15 @@
         <w:t xml:space="preserve">sent out </w:t>
       </w:r>
       <w:r>
-        <w:t xml:space="preserve">has gone through NATing on the client side </w:t>
+        <w:t xml:space="preserve">has gone through </w:t>
+      </w:r>
+      <w:proofErr w:type="spellStart"/>
+      <w:r>
+        <w:t>NATing</w:t>
+      </w:r>
+      <w:proofErr w:type="spellEnd"/>
+      <w:r>
+        <w:t xml:space="preserve"> on the client side </w:t>
       </w:r>
       <w:r>
         <w:t xml:space="preserve">and the server allows access to </w:t>
@@ -721,7 +791,13 @@
         <w:t xml:space="preserve"> hits a sequence of closed ports </w:t>
       </w:r>
       <w:r>
-        <w:t xml:space="preserve">and doing a port scan to check for ant port activity changes </w:t>
+        <w:t>and doing a port scan to check for an</w:t>
+      </w:r>
+      <w:r>
+        <w:t xml:space="preserve">y </w:t>
+      </w:r>
+      <w:r>
+        <w:t xml:space="preserve">port activity changes </w:t>
       </w:r>
       <w:r>
         <w:t xml:space="preserve">with </w:t>
@@ -742,40 +818,13 @@
         </w:numPr>
       </w:pPr>
       <w:r>
-        <w:t xml:space="preserve">Out-of-Order Packet Delivery: </w:t>
-      </w:r>
-      <w:r>
-        <w:t xml:space="preserve">can occur and is targeted to UDP packets as it was designed for speed and </w:t>
-      </w:r>
-      <w:r>
-        <w:t xml:space="preserve">not </w:t>
-      </w:r>
-      <w:r>
-        <w:t>reliability</w:t>
-      </w:r>
-      <w:r>
-        <w:t>.</w:t>
-      </w:r>
-      <w:r>
-        <w:t xml:space="preserve"> Therefore</w:t>
-      </w:r>
-      <w:r>
-        <w:t>,</w:t>
-      </w:r>
-      <w:r>
-        <w:t xml:space="preserve"> if the server receives </w:t>
-      </w:r>
-      <w:r>
-        <w:t>one packet of the</w:t>
-      </w:r>
-      <w:r>
-        <w:t xml:space="preserve"> packet sequence out of order </w:t>
-      </w:r>
-      <w:r>
-        <w:t>from the client the PK attempt is redundant</w:t>
-      </w:r>
-      <w:r>
-        <w:t>.</w:t>
+        <w:t xml:space="preserve">Replay Attack: </w:t>
+      </w:r>
+      <w:r>
+        <w:t>network attack where valid data is transmitted maliciously or fraudulently repeated or delayed.</w:t>
+      </w:r>
+      <w:r>
+        <w:t xml:space="preserve"> In terms of PK an attack may try to replay a sniffed sequence and gain unauthorized access to a server.</w:t>
       </w:r>
     </w:p>
     <w:p>
@@ -787,6 +836,51 @@
         </w:numPr>
       </w:pPr>
       <w:r>
+        <w:t xml:space="preserve">Out-of-Order Packet Delivery: </w:t>
+      </w:r>
+      <w:r>
+        <w:t xml:space="preserve">can occur and is targeted to UDP packets as it was designed for speed and </w:t>
+      </w:r>
+      <w:r>
+        <w:t xml:space="preserve">not </w:t>
+      </w:r>
+      <w:r>
+        <w:t>reliability</w:t>
+      </w:r>
+      <w:r>
+        <w:t>.</w:t>
+      </w:r>
+      <w:r>
+        <w:t xml:space="preserve"> Therefore</w:t>
+      </w:r>
+      <w:r>
+        <w:t>,</w:t>
+      </w:r>
+      <w:r>
+        <w:t xml:space="preserve"> if the server receives </w:t>
+      </w:r>
+      <w:r>
+        <w:t>one packet of the</w:t>
+      </w:r>
+      <w:r>
+        <w:t xml:space="preserve"> packet sequence out of order </w:t>
+      </w:r>
+      <w:r>
+        <w:t>from the client the PK attempt is redundant</w:t>
+      </w:r>
+      <w:r>
+        <w:t>.</w:t>
+      </w:r>
+    </w:p>
+    <w:p>
+      <w:pPr>
+        <w:pStyle w:val="ListParagraph"/>
+        <w:numPr>
+          <w:ilvl w:val="0"/>
+          <w:numId w:val="1"/>
+        </w:numPr>
+      </w:pPr>
+      <w:r>
         <w:t xml:space="preserve">Authentication vs Connection: </w:t>
       </w:r>
       <w:r>
@@ -808,6 +902,7 @@
         <w:t>o make sure the client is who they say they are and not an undesired attacker.</w:t>
       </w:r>
     </w:p>
+    <w:p/>
     <w:p>
       <w:pPr>
         <w:rPr>
@@ -823,11 +918,84 @@
           <w:bCs/>
         </w:rPr>
       </w:pPr>
-      <w:r>
+    </w:p>
+    <w:p>
+      <w:pPr>
         <w:rPr>
           <w:b/>
           <w:bCs/>
         </w:rPr>
+      </w:pPr>
+    </w:p>
+    <w:p>
+      <w:pPr>
+        <w:rPr>
+          <w:b/>
+          <w:bCs/>
+        </w:rPr>
+      </w:pPr>
+    </w:p>
+    <w:p>
+      <w:pPr>
+        <w:rPr>
+          <w:b/>
+          <w:bCs/>
+        </w:rPr>
+      </w:pPr>
+    </w:p>
+    <w:p>
+      <w:pPr>
+        <w:rPr>
+          <w:b/>
+          <w:bCs/>
+        </w:rPr>
+      </w:pPr>
+    </w:p>
+    <w:p>
+      <w:pPr>
+        <w:rPr>
+          <w:b/>
+          <w:bCs/>
+        </w:rPr>
+      </w:pPr>
+    </w:p>
+    <w:p>
+      <w:pPr>
+        <w:rPr>
+          <w:b/>
+          <w:bCs/>
+        </w:rPr>
+      </w:pPr>
+    </w:p>
+    <w:p>
+      <w:pPr>
+        <w:rPr>
+          <w:b/>
+          <w:bCs/>
+        </w:rPr>
+      </w:pPr>
+    </w:p>
+    <w:p>
+      <w:pPr>
+        <w:rPr>
+          <w:b/>
+          <w:bCs/>
+        </w:rPr>
+      </w:pPr>
+    </w:p>
+    <w:p>
+      <w:pPr>
+        <w:rPr>
+          <w:b/>
+          <w:bCs/>
+        </w:rPr>
+      </w:pPr>
+      <w:r>
+        <w:rPr>
+          <w:b/>
+          <w:bCs/>
+        </w:rPr>
+        <w:lastRenderedPageBreak/>
         <w:t>1.4 Port Knocking Improvements</w:t>
       </w:r>
     </w:p>
@@ -842,7 +1010,13 @@
         <w:t xml:space="preserve">tocol </w:t>
       </w:r>
       <w:r>
-        <w:t xml:space="preserve">has been improved </w:t>
+        <w:t xml:space="preserve">has been </w:t>
+      </w:r>
+      <w:r>
+        <w:t>advanced</w:t>
+      </w:r>
+      <w:r>
+        <w:t xml:space="preserve"> </w:t>
       </w:r>
       <w:r>
         <w:t xml:space="preserve">throughout </w:t>
@@ -917,59 +1091,389 @@
         <w:t>.</w:t>
       </w:r>
       <w:r>
-        <w:t xml:space="preserve"> The PK protocol using the above techniques </w:t>
+        <w:t xml:space="preserve"> The </w:t>
+      </w:r>
+      <w:r>
+        <w:t xml:space="preserve">security of the </w:t>
+      </w:r>
+      <w:r>
+        <w:t xml:space="preserve">PK protocol using the above techniques </w:t>
       </w:r>
       <w:r>
         <w:t xml:space="preserve">has improved immensely but can still be compromised </w:t>
       </w:r>
       <w:r>
         <w:t>and many of the protocols adapted use a large amount of compute power to ensure a secure connection exists.</w:t>
+      </w:r>
+    </w:p>
+    <w:p>
+      <w:r>
+        <w:t>The below table shows how port knocking has been improved upon from its first existence up to about 2011.</w:t>
+      </w:r>
+    </w:p>
+    <w:p>
+      <w:r>
+        <w:rPr>
+          <w:noProof/>
+        </w:rPr>
+        <w:drawing>
+          <wp:inline distT="0" distB="0" distL="0" distR="0" wp14:anchorId="2B2B41EE" wp14:editId="66E7A0E4">
+            <wp:extent cx="3454400" cy="5346700"/>
+            <wp:effectExtent l="0" t="0" r="0" b="6350"/>
+            <wp:docPr id="5" name="Picture 5" descr="A close up of a newspaper&#10;&#10;Description automatically generated"/>
+            <wp:cNvGraphicFramePr>
+              <a:graphicFrameLocks xmlns:a="http://schemas.openxmlformats.org/drawingml/2006/main" noChangeAspect="1"/>
+            </wp:cNvGraphicFramePr>
+            <a:graphic xmlns:a="http://schemas.openxmlformats.org/drawingml/2006/main">
+              <a:graphicData uri="http://schemas.openxmlformats.org/drawingml/2006/picture">
+                <pic:pic xmlns:pic="http://schemas.openxmlformats.org/drawingml/2006/picture">
+                  <pic:nvPicPr>
+                    <pic:cNvPr id="5" name="6CCE9BA.tmp"/>
+                    <pic:cNvPicPr/>
+                  </pic:nvPicPr>
+                  <pic:blipFill>
+                    <a:blip r:embed="rId6">
+                      <a:extLst>
+                        <a:ext uri="{28A0092B-C50C-407E-A947-70E740481C1C}">
+                          <a14:useLocalDpi xmlns:a14="http://schemas.microsoft.com/office/drawing/2010/main" val="0"/>
+                        </a:ext>
+                      </a:extLst>
+                    </a:blip>
+                    <a:stretch>
+                      <a:fillRect/>
+                    </a:stretch>
+                  </pic:blipFill>
+                  <pic:spPr>
+                    <a:xfrm>
+                      <a:off x="0" y="0"/>
+                      <a:ext cx="3454578" cy="5346976"/>
+                    </a:xfrm>
+                    <a:prstGeom prst="rect">
+                      <a:avLst/>
+                    </a:prstGeom>
+                  </pic:spPr>
+                </pic:pic>
+              </a:graphicData>
+            </a:graphic>
+          </wp:inline>
+        </w:drawing>
+      </w:r>
+    </w:p>
+    <w:p>
+      <w:r>
+        <w:t xml:space="preserve">In most recent times </w:t>
+      </w:r>
+      <w:r>
+        <w:t>there have been papers proposed to further improve the protocol.</w:t>
+      </w:r>
+    </w:p>
+    <w:p>
+      <w:r>
+        <w:t xml:space="preserve">Covert Communication Using Port Knocking proposes a new covert channel for stealthy communication. The channel uses Least Significant Bit steganography and Tariq </w:t>
+      </w:r>
+      <w:r>
+        <w:t>PK</w:t>
+      </w:r>
+      <w:r>
+        <w:t xml:space="preserve"> to hide data. </w:t>
+      </w:r>
+      <w:r>
+        <w:t xml:space="preserve">Tariq PK was first proposed in Network Security using Hybrid Port Knocking which used both steganography and encryption. </w:t>
+      </w:r>
+      <w:r>
+        <w:t>Additionally</w:t>
+      </w:r>
+      <w:r>
+        <w:t>,</w:t>
+      </w:r>
+      <w:r>
+        <w:t xml:space="preserve"> </w:t>
+      </w:r>
+      <w:proofErr w:type="spellStart"/>
+      <w:r>
+        <w:t>GnuPG</w:t>
+      </w:r>
+      <w:proofErr w:type="spellEnd"/>
+      <w:r>
+        <w:t xml:space="preserve"> encryption is applied before hiding the data to </w:t>
+      </w:r>
+      <w:r>
+        <w:lastRenderedPageBreak/>
+        <w:t>add another layer of protection.</w:t>
+      </w:r>
+      <w:r>
+        <w:t xml:space="preserve"> Using Peak Signal to Noise Ration the communication efficiency has been tested</w:t>
+      </w:r>
+      <w:r>
+        <w:t xml:space="preserve"> and the channel </w:t>
+      </w:r>
+      <w:r>
+        <w:t>can achieve</w:t>
+      </w:r>
+      <w:r>
+        <w:t xml:space="preserve"> 152 bps as a maximum transmission rate</w:t>
+      </w:r>
+      <w:r>
+        <w:t>.</w:t>
+      </w:r>
+      <w:r>
+        <w:t xml:space="preserve"> Despite the increased </w:t>
+      </w:r>
+      <w:r>
+        <w:t>overhead due to steganography and encryption the protocol defends agains</w:t>
+      </w:r>
+      <w:r>
+        <w:t>t</w:t>
+      </w:r>
+      <w:r>
+        <w:t xml:space="preserve"> DOS attacks, spoofed packets and TCP replay attacks.</w:t>
+      </w:r>
+    </w:p>
+    <w:p>
+      <w:proofErr w:type="spellStart"/>
+      <w:r>
+        <w:t>sKnock</w:t>
+      </w:r>
+      <w:proofErr w:type="spellEnd"/>
+      <w:r>
+        <w:t xml:space="preserve"> (</w:t>
+      </w:r>
+      <w:proofErr w:type="spellStart"/>
+      <w:r>
+        <w:t>scalableKnock</w:t>
+      </w:r>
+      <w:proofErr w:type="spellEnd"/>
+      <w:r>
+        <w:t>) is a one-way authentication protocol that requires the client to send a</w:t>
+      </w:r>
+      <w:r>
+        <w:t xml:space="preserve"> UDP </w:t>
+      </w:r>
+      <w:r>
+        <w:t xml:space="preserve">authentication packet </w:t>
+      </w:r>
+      <w:r>
+        <w:t xml:space="preserve">before </w:t>
+      </w:r>
+      <w:r>
+        <w:t>opening a connection to the server behind a firewall. The packet contains</w:t>
+      </w:r>
+      <w:r>
+        <w:t xml:space="preserve"> the client’s certificate and the port number of the server it requires connection t</w:t>
+      </w:r>
+      <w:r>
+        <w:t xml:space="preserve">o. The privacy of the client is protected by </w:t>
+      </w:r>
+      <w:r>
+        <w:t>asymmetric</w:t>
+      </w:r>
+      <w:r>
+        <w:t>ally</w:t>
+      </w:r>
+      <w:r>
+        <w:t xml:space="preserve"> </w:t>
+      </w:r>
+      <w:r>
+        <w:t>encrypting packet contents with a</w:t>
+      </w:r>
+      <w:r>
+        <w:t xml:space="preserve"> freshly chosen</w:t>
+      </w:r>
+      <w:r>
+        <w:t xml:space="preserve"> ephemeral key derived from the </w:t>
+      </w:r>
+      <w:r>
+        <w:t xml:space="preserve">server’s </w:t>
+      </w:r>
+      <w:r>
+        <w:t>public key using ECDH encryption.</w:t>
+      </w:r>
+      <w:r>
+        <w:t xml:space="preserve"> T</w:t>
+      </w:r>
+      <w:r>
+        <w:t>o</w:t>
+      </w:r>
+      <w:r>
+        <w:t xml:space="preserve"> reduce the number of packets involved in the authentication to just one UDP packet</w:t>
+      </w:r>
+      <w:r>
+        <w:t>,</w:t>
+      </w:r>
+      <w:r>
+        <w:t xml:space="preserve"> ECC </w:t>
+      </w:r>
+      <w:r>
+        <w:t>public keys</w:t>
+      </w:r>
+      <w:r>
+        <w:t xml:space="preserve"> are used</w:t>
+      </w:r>
+      <w:r>
+        <w:t xml:space="preserve"> which are lengths of up to 256 bits</w:t>
+      </w:r>
+      <w:r>
+        <w:t xml:space="preserve">. This resulted </w:t>
+      </w:r>
+      <w:r>
+        <w:t>in a packet size of 800 bytes keeping within the network MTU size of 1500 bytes.</w:t>
+      </w:r>
+      <w:r>
+        <w:t xml:space="preserve"> RSA public keys couldn’t be used due to </w:t>
+      </w:r>
+      <w:r>
+        <w:t>lengths of 2048 bits which would have exceeded the MTU size.</w:t>
+      </w:r>
+      <w:r>
+        <w:t xml:space="preserve"> This MTU size will have to be taken into consideration in the proposed protocol.</w:t>
+      </w:r>
+    </w:p>
+    <w:p>
+      <w:r>
+        <w:t xml:space="preserve">Another proposed PK protocol uses </w:t>
+      </w:r>
+      <w:r>
+        <w:t>Network Time Protocol (</w:t>
+      </w:r>
+      <w:r>
+        <w:t>NTP</w:t>
+      </w:r>
+      <w:r>
+        <w:t>)</w:t>
+      </w:r>
+      <w:r>
+        <w:t xml:space="preserve"> synchronization. </w:t>
+      </w:r>
+      <w:r>
+        <w:t>A knock sequence is less venerable to replay and brute force attacks if its lifespan is shorter. Therefore</w:t>
+      </w:r>
+      <w:r>
+        <w:t>,</w:t>
+      </w:r>
+      <w:r>
+        <w:t xml:space="preserve"> the client and server share the same time</w:t>
+      </w:r>
+      <w:r>
+        <w:t xml:space="preserve"> by both sending a synchronization request at knock daemon </w:t>
+      </w:r>
+      <w:r>
+        <w:t>start-up</w:t>
+      </w:r>
+      <w:r>
+        <w:t>.</w:t>
+      </w:r>
+      <w:r>
+        <w:t xml:space="preserve"> The protocol states that the NTP time() function only gives granularity of a second which might not be good enough </w:t>
+      </w:r>
+      <w:r>
+        <w:t>when we take into account</w:t>
+      </w:r>
+      <w:r>
+        <w:t xml:space="preserve"> the how fast </w:t>
+      </w:r>
+      <w:r>
+        <w:t>a</w:t>
+      </w:r>
+      <w:r>
+        <w:t xml:space="preserve"> network can transfer packets. Upon further research I have found that NTP can now achieve granularity of tens of a millisecond over public internet and becomes even more efficient in a LAN.</w:t>
+      </w:r>
+      <w:r>
+        <w:t xml:space="preserve"> Clock skew can occur due to asymmetric routing and network </w:t>
+      </w:r>
+      <w:r>
+        <w:t>congestion,</w:t>
+      </w:r>
+      <w:r>
+        <w:t xml:space="preserve"> so it is important to implement repeated NTP queries to synchronize the client and server every so often.</w:t>
+      </w:r>
+    </w:p>
+    <w:p>
+      <w:r>
+        <w:t>The simple port knocking method proposes to remove the added complexity of integrating a firewall and instead leave open a random listening port where the PK sequence can be sent over an SSH connection</w:t>
+      </w:r>
+      <w:r>
+        <w:t xml:space="preserve"> allowing the client to connect straight to the server</w:t>
+      </w:r>
+      <w:r>
+        <w:t>.</w:t>
+      </w:r>
+      <w:r>
+        <w:t xml:space="preserve"> The po</w:t>
+      </w:r>
+      <w:r>
+        <w:t>r</w:t>
+      </w:r>
+      <w:r>
+        <w:t>t number from SSH is predefined and the common port 22 will not be used.</w:t>
+      </w:r>
+      <w:r>
+        <w:t xml:space="preserve"> The proposed method has a very simple implementation while defending against replay attacks and port scanning.</w:t>
+      </w:r>
+    </w:p>
+    <w:p>
+      <w:r>
+        <w:t xml:space="preserve">Certificate-Based Port Knocking allows both client and server to hold a digital certificate by some certificate authority. </w:t>
+      </w:r>
+      <w:r>
+        <w:t xml:space="preserve">Using this type of asymmetric </w:t>
+      </w:r>
+      <w:r>
+        <w:t>encryption,</w:t>
+      </w:r>
+      <w:r>
+        <w:t xml:space="preserve"> the </w:t>
+      </w:r>
+      <w:r>
+        <w:t>client’s</w:t>
+      </w:r>
+      <w:r>
+        <w:t xml:space="preserve"> identity is authenticated even before the communication begins.</w:t>
+      </w:r>
+      <w:r>
+        <w:t xml:space="preserve"> This addresses the problem of the shared PK secret to be invalidated at the firewall in convention</w:t>
+      </w:r>
+      <w:r>
+        <w:t>a</w:t>
+      </w:r>
+      <w:r>
+        <w:t>l PK methods</w:t>
+      </w:r>
+      <w:r>
+        <w:t>.</w:t>
+      </w:r>
+    </w:p>
+    <w:p>
+      <w:r>
+        <w:t>Secure Port Knock-</w:t>
+      </w:r>
+      <w:r>
+        <w:t>Tunnelling protects against NAT and DOS att</w:t>
+      </w:r>
+      <w:r>
+        <w:t>ack</w:t>
+      </w:r>
+      <w:r>
+        <w:t>s.</w:t>
+      </w:r>
+      <w:r>
+        <w:t xml:space="preserve"> DOS attacking is solved when a PK sequence is successfully sent the firewall opens one port for the client and triggers a VPN connection. However, in the sending of the knocking sequence stage UPD packets are sent. To avoid the problem of out of order delivery a UDP packet is only sent every 10 seconds. Therefore, the process of four knocks will take at least 40 seconds</w:t>
+      </w:r>
+      <w:r>
+        <w:t xml:space="preserve"> with the buffer flushing automatically if the packets do not arrive in time. Having to wait this amount of time for a client-server to occur makes the protocol ineffective. Incorporating a timeout on the client side I believe would be a better solution if it happened that packets became out of order or lost.</w:t>
       </w:r>
     </w:p>
     <w:p/>
     <w:p/>
     <w:p/>
-    <w:p/>
-    <w:p/>
-    <w:p>
-      <w:pPr>
+    <w:p>
+      <w:r>
         <w:rPr>
           <w:b/>
           <w:bCs/>
         </w:rPr>
-      </w:pPr>
-      <w:r>
-        <w:rPr>
-          <w:b/>
-          <w:bCs/>
-        </w:rPr>
         <w:lastRenderedPageBreak/>
         <w:t>1.5 Proposed Port Knocking Protocol</w:t>
       </w:r>
-    </w:p>
-    <w:p>
-      <w:r>
-        <w:t>//</w:t>
-      </w:r>
-      <w:r>
-        <w:t>Paragraph on symmetric, asymmetric encryption and digital certificates.</w:t>
-      </w:r>
-    </w:p>
-    <w:p>
-      <w:r>
-        <w:t>//</w:t>
-      </w:r>
-      <w:r>
-        <w:t>Paragraph on TCP vs UDP.</w:t>
-      </w:r>
-    </w:p>
-    <w:p>
-      <w:r>
-        <w:t>//</w:t>
-      </w:r>
-      <w:r>
-        <w:t>PK buffer or queue?</w:t>
-      </w:r>
       <w:r>
         <w:t xml:space="preserve"> </w:t>
       </w:r>
@@ -1018,6 +1522,7 @@
         <w:t xml:space="preserve"> required for a TCP connection.</w:t>
       </w:r>
     </w:p>
+    <w:p/>
     <w:p>
       <w:r>
         <w:rPr>
@@ -1057,7 +1562,7 @@
                     </pic:cNvPicPr>
                   </pic:nvPicPr>
                   <pic:blipFill>
-                    <a:blip r:embed="rId6" cstate="print">
+                    <a:blip r:embed="rId7" cstate="print">
                       <a:extLst>
                         <a:ext uri="{28A0092B-C50C-407E-A947-70E740481C1C}">
                           <a14:useLocalDpi xmlns:a14="http://schemas.microsoft.com/office/drawing/2010/main" val="0"/>
@@ -1099,6 +1604,7 @@
     <w:p/>
     <w:p/>
     <w:p/>
+    <w:p/>
     <w:p>
       <w:r>
         <w:t xml:space="preserve">In addition to this </w:t>
@@ -1398,9 +1904,73 @@
       <w:r>
         <w:t>whole message is not compromised.</w:t>
       </w:r>
-    </w:p>
-    <w:p>
-      <w:r>
+      <w:r>
+        <w:t xml:space="preserve"> Additionally</w:t>
+      </w:r>
+      <w:r>
+        <w:t xml:space="preserve">, </w:t>
+      </w:r>
+      <w:r>
+        <w:t>sending multiple packets reduces brute force attacks from undesired hackers.</w:t>
+      </w:r>
+      <w:r>
+        <w:t xml:space="preserve"> On a device we have 65536 (</w:t>
+      </w:r>
+      <w:r>
+        <w:t>2</w:t>
+      </w:r>
+      <w:r>
+        <w:rPr>
+          <w:vertAlign w:val="superscript"/>
+        </w:rPr>
+        <w:t>16</w:t>
+      </w:r>
+      <w:r>
+        <w:t xml:space="preserve">) </w:t>
+      </w:r>
+      <w:r>
+        <w:t>ports</w:t>
+      </w:r>
+      <w:r>
+        <w:t xml:space="preserve">. If we have a </w:t>
+      </w:r>
+      <w:r>
+        <w:t>three</w:t>
+      </w:r>
+      <w:r>
+        <w:t xml:space="preserve"> packet sequence an attacker must try every 3-port sequence in that port range and do a port scan between each attack to check if there has been a change in any port activity. Average case </w:t>
+      </w:r>
+      <w:r>
+        <w:t xml:space="preserve">the attacker </w:t>
+      </w:r>
+      <w:r>
+        <w:t xml:space="preserve">will </w:t>
+      </w:r>
+      <w:r>
+        <w:t>need to send</w:t>
+      </w:r>
+      <w:r>
+        <w:t xml:space="preserve"> 141 </w:t>
+      </w:r>
+      <w:r>
+        <w:t>(65535</w:t>
+      </w:r>
+      <w:r>
+        <w:rPr>
+          <w:vertAlign w:val="superscript"/>
+        </w:rPr>
+        <w:t>3</w:t>
+      </w:r>
+      <w:r>
+        <w:t xml:space="preserve">/2) </w:t>
+      </w:r>
+      <w:r>
+        <w:t>trillion packets!</w:t>
+      </w:r>
+    </w:p>
+    <w:p>
+      <w:r>
+        <w:lastRenderedPageBreak/>
         <w:t xml:space="preserve">This protocol will not use secure VPN tunnelling through IPsec </w:t>
       </w:r>
       <w:r>
@@ -1418,7 +1988,6 @@
     </w:p>
     <w:p>
       <w:r>
-        <w:lastRenderedPageBreak/>
         <w:t xml:space="preserve">Server side the daemon will closely monitor traffic and will silently </w:t>
       </w:r>
       <w:r>
@@ -1646,6 +2215,7 @@
         <w:t>PK daemon that will decrypt the packets in the buffer.</w:t>
       </w:r>
     </w:p>
+    <w:p/>
     <w:p>
       <w:r>
         <w:rPr>
@@ -1685,7 +2255,7 @@
                     </pic:cNvPicPr>
                   </pic:nvPicPr>
                   <pic:blipFill>
-                    <a:blip r:embed="rId7">
+                    <a:blip r:embed="rId8">
                       <a:extLst>
                         <a:ext uri="{28A0092B-C50C-407E-A947-70E740481C1C}">
                           <a14:useLocalDpi xmlns:a14="http://schemas.microsoft.com/office/drawing/2010/main" val="0"/>
@@ -1760,7 +2330,7 @@
                     </pic:cNvPicPr>
                   </pic:nvPicPr>
                   <pic:blipFill>
-                    <a:blip r:embed="rId8">
+                    <a:blip r:embed="rId9">
                       <a:extLst>
                         <a:ext uri="{28A0092B-C50C-407E-A947-70E740481C1C}">
                           <a14:useLocalDpi xmlns:a14="http://schemas.microsoft.com/office/drawing/2010/main" val="0"/>
@@ -1804,6 +2374,7 @@
     <w:p/>
     <w:p/>
     <w:p/>
+    <w:p/>
     <w:p>
       <w:r>
         <w:t xml:space="preserve">PK protocols </w:t>
@@ -1883,7 +2454,7 @@
         <w:t xml:space="preserve"> One solution </w:t>
       </w:r>
       <w:r>
-        <w:t>like</w:t>
+        <w:t>is</w:t>
       </w:r>
       <w:r>
         <w:t xml:space="preserve"> the way </w:t>
@@ -1892,6 +2463,7 @@
         <w:t xml:space="preserve">a client randomly chooses a port when it establishes a connection with a server using ephemeral port range. </w:t>
       </w:r>
       <w:r>
+        <w:lastRenderedPageBreak/>
         <w:t xml:space="preserve">Here any port in the 65,000 range can be chosen. The client </w:t>
       </w:r>
       <w:r>
@@ -1928,11 +2500,7 @@
         <w:t xml:space="preserve"> by amending the firewall rules</w:t>
       </w:r>
       <w:r>
-        <w:t xml:space="preserve">. After </w:t>
-      </w:r>
-      <w:r>
-        <w:lastRenderedPageBreak/>
-        <w:t xml:space="preserve">every </w:t>
+        <w:t xml:space="preserve">. After every </w:t>
       </w:r>
       <w:r>
         <w:t xml:space="preserve">approx. </w:t>
@@ -2003,6 +2571,100 @@
         <w:t>sockets.</w:t>
       </w:r>
     </w:p>
+    <w:p>
+      <w:r>
+        <w:t xml:space="preserve">Most of the protocol will be coded using localhost on a Windows environment using Eclipse framework as it is easy to use. </w:t>
+      </w:r>
+      <w:r>
+        <w:t>For</w:t>
+      </w:r>
+      <w:r>
+        <w:t xml:space="preserve"> a working demo the programme will be ran on a Linux environment, perhaps </w:t>
+      </w:r>
+      <w:r>
+        <w:t>using a</w:t>
+      </w:r>
+      <w:r>
+        <w:t xml:space="preserve"> Raspberry Pi </w:t>
+      </w:r>
+      <w:r>
+        <w:t>or spinning up a virtual machine</w:t>
+      </w:r>
+      <w:r>
+        <w:t xml:space="preserve">, as </w:t>
+      </w:r>
+      <w:r>
+        <w:t>i</w:t>
+      </w:r>
+      <w:r>
+        <w:t xml:space="preserve">ptables will be used as the firewall which is not available for </w:t>
+      </w:r>
+      <w:r>
+        <w:t>L</w:t>
+      </w:r>
+      <w:r>
+        <w:t>inux</w:t>
+      </w:r>
+      <w:r>
+        <w:t>.</w:t>
+      </w:r>
+    </w:p>
+    <w:p>
+      <w:r>
+        <w:t>Ideally it would be preferred to build the application over localhost on Windows 10 environment. However, to integrate the iptables firewall a Linux environment is required. Secondly</w:t>
+      </w:r>
+      <w:r>
+        <w:t>,</w:t>
+      </w:r>
+      <w:r>
+        <w:t xml:space="preserve"> incorporating a traffic sniffing tool over localhost is difficult as traffic needs to be redirected to the Wi-Fi router for the packets to be picked up. </w:t>
+      </w:r>
+      <w:r>
+        <w:t xml:space="preserve">This can be done by incorporating a loopback via command </w:t>
+      </w:r>
+      <w:r>
+        <w:t>prompt</w:t>
+      </w:r>
+      <w:r>
+        <w:t xml:space="preserve">. </w:t>
+      </w:r>
+      <w:r>
+        <w:t>Therefore,</w:t>
+      </w:r>
+      <w:r>
+        <w:t xml:space="preserve"> it seems more logical to leave this part for the time being and to keep testing on the Windows environment so traffic will be sent to a listening port on the server.</w:t>
+      </w:r>
+    </w:p>
+    <w:p>
+      <w:r>
+        <w:t xml:space="preserve">To capture network traffic at a specific port </w:t>
+      </w:r>
+      <w:r>
+        <w:t xml:space="preserve">I have decided to use the open source </w:t>
+      </w:r>
+      <w:r>
+        <w:t xml:space="preserve">Java </w:t>
+      </w:r>
+      <w:r>
+        <w:t>library</w:t>
+      </w:r>
+      <w:r>
+        <w:t xml:space="preserve"> for capturing, crafting and sending packets,</w:t>
+      </w:r>
+      <w:r>
+        <w:t xml:space="preserve"> ‘Pcap4J’</w:t>
+      </w:r>
+      <w:r>
+        <w:t>.</w:t>
+      </w:r>
+      <w:r>
+        <w:t xml:space="preserve"> The library and its dependencies need to be added as class paths. Alternatively, a build tool such as Maven, which is available in Eclipse, can also be used</w:t>
+      </w:r>
+      <w:r>
+        <w:t>.</w:t>
+      </w:r>
+    </w:p>
+    <w:p/>
     <w:p>
       <w:pPr>
         <w:rPr>
@@ -2018,258 +2680,14 @@
           <w:bCs/>
         </w:rPr>
       </w:pPr>
-      <w:r>
+    </w:p>
+    <w:p>
+      <w:pPr>
         <w:rPr>
           <w:b/>
           <w:bCs/>
         </w:rPr>
-        <w:t>1.6 Notes</w:t>
-      </w:r>
-    </w:p>
-    <w:p>
-      <w:r>
-        <w:t xml:space="preserve">We will want to check using a command line argument if a connection has been established to the </w:t>
-      </w:r>
-      <w:r>
-        <w:t xml:space="preserve">specified </w:t>
-      </w:r>
-      <w:r>
-        <w:t>port after a sequence has been sent</w:t>
-      </w:r>
-      <w:r>
-        <w:t xml:space="preserve"> from the client that sent the sequence</w:t>
-      </w:r>
-      <w:r>
-        <w:t xml:space="preserve">. If we </w:t>
-      </w:r>
-      <w:r>
-        <w:t xml:space="preserve">can obtain this </w:t>
-      </w:r>
-      <w:r>
-        <w:t>information,</w:t>
-      </w:r>
-      <w:r>
-        <w:t xml:space="preserve"> we can close the port after ‘x’ number of </w:t>
-      </w:r>
-      <w:r>
-        <w:t>seconds</w:t>
-      </w:r>
-      <w:r>
-        <w:t xml:space="preserve"> to that certain client IP address</w:t>
-      </w:r>
-      <w:r>
-        <w:t xml:space="preserve">, so it is not open to attackers. </w:t>
-      </w:r>
-      <w:r>
-        <w:t>Remember that we cannot close web/mail ports</w:t>
-      </w:r>
-      <w:r>
-        <w:t xml:space="preserve"> so if someone is trying to access </w:t>
-      </w:r>
-      <w:r>
-        <w:t>these,</w:t>
-      </w:r>
-      <w:r>
-        <w:t xml:space="preserve"> we will not be able to close them and hope the firewall rules will DROP this connection attempt</w:t>
-      </w:r>
-      <w:r>
-        <w:t>.</w:t>
-      </w:r>
-    </w:p>
-    <w:p>
-      <w:r>
-        <w:t xml:space="preserve">Exercise: </w:t>
-      </w:r>
-      <w:r>
-        <w:t>opened</w:t>
-      </w:r>
-      <w:r>
-        <w:t xml:space="preserve"> a listening port on 500. </w:t>
-      </w:r>
-      <w:r>
-        <w:t>‘</w:t>
-      </w:r>
-      <w:r>
-        <w:t>Netstat -an showed</w:t>
-      </w:r>
-      <w:r>
-        <w:t>’</w:t>
-      </w:r>
-      <w:r>
-        <w:t xml:space="preserve"> 0.0.0.0</w:t>
-      </w:r>
-      <w:r>
-        <w:t xml:space="preserve">:500 and 0.0.0.0:0 (listening to all </w:t>
-      </w:r>
-      <w:r>
-        <w:t>IP</w:t>
-      </w:r>
-      <w:r>
-        <w:t xml:space="preserve"> addresses where</w:t>
-      </w:r>
-      <w:r>
-        <w:t>as</w:t>
-      </w:r>
-      <w:r>
-        <w:t xml:space="preserve"> 1</w:t>
-      </w:r>
-      <w:r>
-        <w:t>2</w:t>
-      </w:r>
-      <w:r>
-        <w:t>7</w:t>
-      </w:r>
-      <w:r>
-        <w:t>.0.0.1:500 opens to connections from localhost). Ok so,</w:t>
-      </w:r>
-      <w:r>
-        <w:t xml:space="preserve"> next </w:t>
-      </w:r>
-      <w:r>
-        <w:t>‘</w:t>
-      </w:r>
-      <w:r>
-        <w:t>telnet localhost 500</w:t>
-      </w:r>
-      <w:r>
-        <w:t>’</w:t>
-      </w:r>
-      <w:r>
-        <w:t xml:space="preserve"> </w:t>
-      </w:r>
-      <w:r>
-        <w:t xml:space="preserve">allowed me </w:t>
-      </w:r>
-      <w:r>
-        <w:t>to connect</w:t>
-      </w:r>
-      <w:r>
-        <w:t xml:space="preserve"> to the port 500 on my </w:t>
-      </w:r>
-      <w:r>
-        <w:t>local machine</w:t>
-      </w:r>
-      <w:r>
-        <w:t>. But a new thread was created</w:t>
-      </w:r>
-      <w:r>
-        <w:t xml:space="preserve"> </w:t>
-      </w:r>
-      <w:r>
-        <w:t xml:space="preserve">showing </w:t>
-      </w:r>
-      <w:r>
-        <w:t xml:space="preserve">127.0.0.1:500 and 127.0.0.1:63373 ESTABLISHED. </w:t>
-      </w:r>
-      <w:r>
-        <w:t>Also showed th</w:t>
-      </w:r>
-      <w:r>
-        <w:t>i</w:t>
-      </w:r>
-      <w:r>
-        <w:t xml:space="preserve">s </w:t>
-      </w:r>
-      <w:r>
-        <w:t>vice</w:t>
-      </w:r>
-      <w:r>
-        <w:t xml:space="preserve"> versa on the next </w:t>
-      </w:r>
-      <w:r>
-        <w:t>lin</w:t>
-      </w:r>
-      <w:r>
-        <w:t>e</w:t>
-      </w:r>
-      <w:r>
-        <w:t xml:space="preserve"> (because </w:t>
-      </w:r>
-      <w:r>
-        <w:t>2 localhost connections on machine)</w:t>
-      </w:r>
-      <w:r>
-        <w:t>. Therefore, a client will pick a random port</w:t>
-      </w:r>
-      <w:r>
-        <w:t xml:space="preserve"> (0-&gt;2^16</w:t>
-      </w:r>
-      <w:r>
-        <w:t xml:space="preserve"> range</w:t>
-      </w:r>
-      <w:r>
-        <w:t>)</w:t>
-      </w:r>
-      <w:r>
-        <w:t xml:space="preserve"> when connecting</w:t>
-      </w:r>
-      <w:r>
-        <w:t xml:space="preserve"> to a server. Multiple clients </w:t>
-      </w:r>
-      <w:r>
-        <w:t>can connect to one server port.</w:t>
-      </w:r>
-      <w:r>
-        <w:t xml:space="preserve"> The client port is based on the ephemeral port range which is available ports at client-side at that specific time.</w:t>
-      </w:r>
-    </w:p>
-    <w:p>
-      <w:r>
-        <w:t xml:space="preserve">Brute force attacks: PK is a </w:t>
-      </w:r>
-      <w:r>
-        <w:t>very</w:t>
-      </w:r>
-      <w:r>
-        <w:t xml:space="preserve"> good protocol to defend against such attacks</w:t>
-      </w:r>
-      <w:r>
-        <w:t>. On a device we have 2^16</w:t>
-      </w:r>
-      <w:r>
-        <w:t xml:space="preserve"> (65536) ports. If we have a 3 packet sequence </w:t>
-      </w:r>
-      <w:r>
-        <w:t xml:space="preserve">an attacker </w:t>
-      </w:r>
-      <w:r>
-        <w:t>must</w:t>
-      </w:r>
-      <w:r>
-        <w:t xml:space="preserve"> try </w:t>
-      </w:r>
-      <w:r>
-        <w:t xml:space="preserve">every </w:t>
-      </w:r>
-      <w:r>
-        <w:t>3-port</w:t>
-      </w:r>
-      <w:r>
-        <w:t xml:space="preserve"> sequence in that port range</w:t>
-      </w:r>
-      <w:r>
-        <w:t xml:space="preserve"> and do a port scan between each attack</w:t>
-      </w:r>
-      <w:r>
-        <w:t xml:space="preserve"> to check if there has been a change in any port activity.</w:t>
-      </w:r>
-      <w:r>
-        <w:t xml:space="preserve"> Average case will take </w:t>
-      </w:r>
-      <w:r>
-        <w:t>141 trillion packets!! (65535^3/2)</w:t>
-      </w:r>
-      <w:r>
-        <w:t>.</w:t>
-      </w:r>
-    </w:p>
-    <w:p>
-      <w:r>
-        <w:t xml:space="preserve">Port knocking on a listening port, not an established one!!! </w:t>
-      </w:r>
-      <w:r>
-        <w:t>Will not have to integrate with firewall then.</w:t>
-      </w:r>
+      </w:pPr>
     </w:p>
     <w:p>
       <w:pPr>
@@ -2278,12 +2696,91 @@
           <w:bCs/>
         </w:rPr>
       </w:pPr>
-      <w:r>
+    </w:p>
+    <w:p>
+      <w:pPr>
         <w:rPr>
           <w:b/>
           <w:bCs/>
         </w:rPr>
-        <w:t>1.7 Steps to Implementing PK Protocol</w:t>
+      </w:pPr>
+    </w:p>
+    <w:p>
+      <w:pPr>
+        <w:rPr>
+          <w:b/>
+          <w:bCs/>
+        </w:rPr>
+      </w:pPr>
+    </w:p>
+    <w:p>
+      <w:pPr>
+        <w:rPr>
+          <w:b/>
+          <w:bCs/>
+        </w:rPr>
+      </w:pPr>
+    </w:p>
+    <w:p>
+      <w:pPr>
+        <w:rPr>
+          <w:b/>
+          <w:bCs/>
+        </w:rPr>
+      </w:pPr>
+    </w:p>
+    <w:p>
+      <w:pPr>
+        <w:rPr>
+          <w:b/>
+          <w:bCs/>
+        </w:rPr>
+      </w:pPr>
+    </w:p>
+    <w:p>
+      <w:pPr>
+        <w:rPr>
+          <w:b/>
+          <w:bCs/>
+        </w:rPr>
+      </w:pPr>
+    </w:p>
+    <w:p>
+      <w:pPr>
+        <w:rPr>
+          <w:b/>
+          <w:bCs/>
+        </w:rPr>
+      </w:pPr>
+    </w:p>
+    <w:p>
+      <w:pPr>
+        <w:rPr>
+          <w:b/>
+          <w:bCs/>
+        </w:rPr>
+      </w:pPr>
+      <w:r>
+        <w:rPr>
+          <w:b/>
+          <w:bCs/>
+        </w:rPr>
+        <w:lastRenderedPageBreak/>
+        <w:t>1.</w:t>
+      </w:r>
+      <w:r>
+        <w:rPr>
+          <w:b/>
+          <w:bCs/>
+        </w:rPr>
+        <w:t>6</w:t>
+      </w:r>
+      <w:r>
+        <w:rPr>
+          <w:b/>
+          <w:bCs/>
+        </w:rPr>
+        <w:t xml:space="preserve"> Steps to Implementing PK Protocol</w:t>
       </w:r>
     </w:p>
     <w:p>
@@ -2346,8 +2843,310 @@
         </w:numPr>
       </w:pPr>
       <w:r>
-        <w:t>Incorporate firewall in front of server.</w:t>
-      </w:r>
+        <w:t>Incorporate firewall</w:t>
+      </w:r>
+      <w:r>
+        <w:t xml:space="preserve"> (iptables)</w:t>
+      </w:r>
+      <w:r>
+        <w:t xml:space="preserve"> in front of server</w:t>
+      </w:r>
+      <w:r>
+        <w:t xml:space="preserve"> </w:t>
+      </w:r>
+      <w:r>
+        <w:t xml:space="preserve">on Linux environment </w:t>
+      </w:r>
+      <w:r>
+        <w:t>(incomplete).</w:t>
+      </w:r>
+    </w:p>
+    <w:p>
+      <w:pPr>
+        <w:pStyle w:val="ListParagraph"/>
+        <w:numPr>
+          <w:ilvl w:val="0"/>
+          <w:numId w:val="2"/>
+        </w:numPr>
+      </w:pPr>
+      <w:r>
+        <w:t>Incorporate network packet sniffing tool to detect port sequence on network.</w:t>
+      </w:r>
+    </w:p>
+    <w:p/>
+    <w:p>
+      <w:pPr>
+        <w:rPr>
+          <w:b/>
+          <w:bCs/>
+        </w:rPr>
+      </w:pPr>
+      <w:r>
+        <w:rPr>
+          <w:b/>
+          <w:bCs/>
+        </w:rPr>
+        <w:t>1.7 Acknowledgements</w:t>
+      </w:r>
+    </w:p>
+    <w:p>
+      <w:pPr>
+        <w:pStyle w:val="ListParagraph"/>
+        <w:numPr>
+          <w:ilvl w:val="0"/>
+          <w:numId w:val="3"/>
+        </w:numPr>
+      </w:pPr>
+      <w:r>
+        <w:t xml:space="preserve">Improved port knocking with strong authentication - </w:t>
+      </w:r>
+      <w:hyperlink r:id="rId10" w:history="1">
+        <w:r>
+          <w:rPr>
+            <w:rStyle w:val="Hyperlink"/>
+          </w:rPr>
+          <w:t>https://ieeexplore-ieee-org.libgate.library.nuigalway.ie/document/1565272</w:t>
+        </w:r>
+      </w:hyperlink>
+    </w:p>
+    <w:p>
+      <w:pPr>
+        <w:pStyle w:val="ListParagraph"/>
+        <w:numPr>
+          <w:ilvl w:val="0"/>
+          <w:numId w:val="3"/>
+        </w:numPr>
+      </w:pPr>
+      <w:r>
+        <w:t xml:space="preserve">One-Time Knocking framework using SPA and IPsec - </w:t>
+      </w:r>
+      <w:hyperlink r:id="rId11" w:history="1">
+        <w:r>
+          <w:rPr>
+            <w:rStyle w:val="Hyperlink"/>
+          </w:rPr>
+          <w:t>https://ieeexplore-ieee-org.libgate.library.nuigalway.ie/document/5529780</w:t>
+        </w:r>
+      </w:hyperlink>
+    </w:p>
+    <w:p>
+      <w:pPr>
+        <w:pStyle w:val="ListParagraph"/>
+        <w:numPr>
+          <w:ilvl w:val="0"/>
+          <w:numId w:val="3"/>
+        </w:numPr>
+      </w:pPr>
+      <w:r>
+        <w:t xml:space="preserve">Covert Communication Using Port Knocking - </w:t>
+      </w:r>
+      <w:hyperlink r:id="rId12" w:history="1">
+        <w:r>
+          <w:rPr>
+            <w:rStyle w:val="Hyperlink"/>
+          </w:rPr>
+          <w:t>https://ieeexplore-ieee-org.libgate.library.nuigalway.ie/document/7600205</w:t>
+        </w:r>
+      </w:hyperlink>
+    </w:p>
+    <w:p>
+      <w:pPr>
+        <w:pStyle w:val="ListParagraph"/>
+        <w:numPr>
+          <w:ilvl w:val="0"/>
+          <w:numId w:val="3"/>
+        </w:numPr>
+      </w:pPr>
+      <w:proofErr w:type="spellStart"/>
+      <w:r>
+        <w:t>sKnock</w:t>
+      </w:r>
+      <w:proofErr w:type="spellEnd"/>
+      <w:r>
+        <w:t xml:space="preserve">: Port-Knocking for Masses - </w:t>
+      </w:r>
+      <w:hyperlink r:id="rId13" w:history="1">
+        <w:r>
+          <w:rPr>
+            <w:rStyle w:val="Hyperlink"/>
+          </w:rPr>
+          <w:t>https://ieeexplore-ieee-org.libgate.library.nuigalway.ie/document/7600145</w:t>
+        </w:r>
+      </w:hyperlink>
+    </w:p>
+    <w:p>
+      <w:pPr>
+        <w:pStyle w:val="ListParagraph"/>
+        <w:numPr>
+          <w:ilvl w:val="0"/>
+          <w:numId w:val="3"/>
+        </w:numPr>
+      </w:pPr>
+      <w:r>
+        <w:t xml:space="preserve">Extension of a port knocking client-server architecture with NTP synchronization - </w:t>
+      </w:r>
+      <w:hyperlink r:id="rId14" w:history="1">
+        <w:r>
+          <w:rPr>
+            <w:rStyle w:val="Hyperlink"/>
+          </w:rPr>
+          <w:t>https://ieeexplore-ieee-org.libgate.library.nuigalway.ie/document/5993704</w:t>
+        </w:r>
+      </w:hyperlink>
+    </w:p>
+    <w:p>
+      <w:pPr>
+        <w:pStyle w:val="ListParagraph"/>
+        <w:numPr>
+          <w:ilvl w:val="0"/>
+          <w:numId w:val="3"/>
+        </w:numPr>
+      </w:pPr>
+      <w:r>
+        <w:t xml:space="preserve">Advanced port knocking authentication scheme with QRC using AES - </w:t>
+      </w:r>
+      <w:hyperlink r:id="rId15" w:history="1">
+        <w:r>
+          <w:rPr>
+            <w:rStyle w:val="Hyperlink"/>
+          </w:rPr>
+          <w:t>https://ieeexplore-ieee-org.libgate.library.nuigalway.ie/document/5958506</w:t>
+        </w:r>
+      </w:hyperlink>
+    </w:p>
+    <w:p>
+      <w:pPr>
+        <w:pStyle w:val="ListParagraph"/>
+        <w:numPr>
+          <w:ilvl w:val="0"/>
+          <w:numId w:val="3"/>
+        </w:numPr>
+      </w:pPr>
+      <w:r>
+        <w:t xml:space="preserve">Simple port knocking method: Against TCP replay attack and port scanning </w:t>
+      </w:r>
+      <w:r>
+        <w:t xml:space="preserve">(above table) </w:t>
+      </w:r>
+      <w:r>
+        <w:t xml:space="preserve">- </w:t>
+      </w:r>
+      <w:hyperlink r:id="rId16" w:history="1">
+        <w:r>
+          <w:rPr>
+            <w:rStyle w:val="Hyperlink"/>
+          </w:rPr>
+          <w:t>https://ieeexplore-ieee-org.libgate.library.nuigalway.ie/document/6246118</w:t>
+        </w:r>
+      </w:hyperlink>
+    </w:p>
+    <w:p>
+      <w:pPr>
+        <w:pStyle w:val="ListParagraph"/>
+        <w:numPr>
+          <w:ilvl w:val="0"/>
+          <w:numId w:val="3"/>
+        </w:numPr>
+      </w:pPr>
+      <w:r>
+        <w:t xml:space="preserve">Digital certificate-based port knocking for connected embedded systems - </w:t>
+      </w:r>
+      <w:hyperlink r:id="rId17" w:history="1">
+        <w:r>
+          <w:rPr>
+            <w:rStyle w:val="Hyperlink"/>
+          </w:rPr>
+          <w:t>https://ieeexplore-ieee-org.libgate.library.nuigalway.ie/document/7983645</w:t>
+        </w:r>
+      </w:hyperlink>
+    </w:p>
+    <w:p>
+      <w:pPr>
+        <w:pStyle w:val="ListParagraph"/>
+        <w:numPr>
+          <w:ilvl w:val="0"/>
+          <w:numId w:val="3"/>
+        </w:numPr>
+        <w:rPr>
+          <w:rStyle w:val="Hyperlink"/>
+          <w:color w:val="auto"/>
+          <w:u w:val="none"/>
+        </w:rPr>
+      </w:pPr>
+      <w:r>
+        <w:t>SPKT, an enhanced port security authentication mechanism -</w:t>
+      </w:r>
+      <w:r>
+        <w:t xml:space="preserve"> </w:t>
+      </w:r>
+      <w:hyperlink r:id="rId18" w:history="1">
+        <w:r>
+          <w:rPr>
+            <w:rStyle w:val="Hyperlink"/>
+          </w:rPr>
+          <w:t>https://ieeexplore-ieee-org.libgate.library.nuigalway.ie/document/6222683</w:t>
+        </w:r>
+      </w:hyperlink>
+    </w:p>
+    <w:p>
+      <w:pPr>
+        <w:pStyle w:val="ListParagraph"/>
+        <w:numPr>
+          <w:ilvl w:val="0"/>
+          <w:numId w:val="3"/>
+        </w:numPr>
+      </w:pPr>
+      <w:r>
+        <w:t xml:space="preserve">Pcap4J - </w:t>
+      </w:r>
+      <w:hyperlink r:id="rId19" w:history="1">
+        <w:r>
+          <w:rPr>
+            <w:rStyle w:val="Hyperlink"/>
+          </w:rPr>
+          <w:t>https://www.pcap4j.org/</w:t>
+        </w:r>
+      </w:hyperlink>
+    </w:p>
+    <w:p>
+      <w:pPr>
+        <w:pStyle w:val="ListParagraph"/>
+        <w:numPr>
+          <w:ilvl w:val="0"/>
+          <w:numId w:val="3"/>
+        </w:numPr>
+      </w:pPr>
+      <w:r>
+        <w:t xml:space="preserve">Java library for iptables - </w:t>
+      </w:r>
+      <w:hyperlink r:id="rId20" w:history="1">
+        <w:r>
+          <w:rPr>
+            <w:rStyle w:val="Hyperlink"/>
+          </w:rPr>
+          <w:t>https://launchpad.net/libiptables-java</w:t>
+        </w:r>
+      </w:hyperlink>
+    </w:p>
+    <w:p>
+      <w:pPr>
+        <w:pStyle w:val="ListParagraph"/>
+        <w:numPr>
+          <w:ilvl w:val="0"/>
+          <w:numId w:val="3"/>
+        </w:numPr>
+      </w:pPr>
+      <w:r>
+        <w:t xml:space="preserve">Wikipedia definition for Port Knocking - </w:t>
+      </w:r>
+      <w:hyperlink r:id="rId21" w:history="1">
+        <w:r>
+          <w:rPr>
+            <w:rStyle w:val="Hyperlink"/>
+          </w:rPr>
+          <w:t>https://en.wikipedia.org/wiki/Port_knocking</w:t>
+        </w:r>
+      </w:hyperlink>
       <w:bookmarkStart w:id="0" w:name="_GoBack"/>
       <w:bookmarkEnd w:id="0"/>
     </w:p>
@@ -2478,6 +3277,119 @@
     </w:lvl>
   </w:abstractNum>
   <w:abstractNum w:abstractNumId="1" w15:restartNumberingAfterBreak="0">
+    <w:nsid w:val="636266B6"/>
+    <w:multiLevelType w:val="hybridMultilevel"/>
+    <w:tmpl w:val="4986F112"/>
+    <w:lvl w:ilvl="0" w:tplc="18090001">
+      <w:start w:val="1"/>
+      <w:numFmt w:val="bullet"/>
+      <w:lvlText w:val=""/>
+      <w:lvlJc w:val="left"/>
+      <w:pPr>
+        <w:ind w:left="720" w:hanging="360"/>
+      </w:pPr>
+      <w:rPr>
+        <w:rFonts w:ascii="Symbol" w:hAnsi="Symbol" w:hint="default"/>
+      </w:rPr>
+    </w:lvl>
+    <w:lvl w:ilvl="1" w:tplc="18090003" w:tentative="1">
+      <w:start w:val="1"/>
+      <w:numFmt w:val="bullet"/>
+      <w:lvlText w:val="o"/>
+      <w:lvlJc w:val="left"/>
+      <w:pPr>
+        <w:ind w:left="1440" w:hanging="360"/>
+      </w:pPr>
+      <w:rPr>
+        <w:rFonts w:ascii="Courier New" w:hAnsi="Courier New" w:cs="Courier New" w:hint="default"/>
+      </w:rPr>
+    </w:lvl>
+    <w:lvl w:ilvl="2" w:tplc="18090005" w:tentative="1">
+      <w:start w:val="1"/>
+      <w:numFmt w:val="bullet"/>
+      <w:lvlText w:val=""/>
+      <w:lvlJc w:val="left"/>
+      <w:pPr>
+        <w:ind w:left="2160" w:hanging="360"/>
+      </w:pPr>
+      <w:rPr>
+        <w:rFonts w:ascii="Wingdings" w:hAnsi="Wingdings" w:hint="default"/>
+      </w:rPr>
+    </w:lvl>
+    <w:lvl w:ilvl="3" w:tplc="18090001" w:tentative="1">
+      <w:start w:val="1"/>
+      <w:numFmt w:val="bullet"/>
+      <w:lvlText w:val=""/>
+      <w:lvlJc w:val="left"/>
+      <w:pPr>
+        <w:ind w:left="2880" w:hanging="360"/>
+      </w:pPr>
+      <w:rPr>
+        <w:rFonts w:ascii="Symbol" w:hAnsi="Symbol" w:hint="default"/>
+      </w:rPr>
+    </w:lvl>
+    <w:lvl w:ilvl="4" w:tplc="18090003" w:tentative="1">
+      <w:start w:val="1"/>
+      <w:numFmt w:val="bullet"/>
+      <w:lvlText w:val="o"/>
+      <w:lvlJc w:val="left"/>
+      <w:pPr>
+        <w:ind w:left="3600" w:hanging="360"/>
+      </w:pPr>
+      <w:rPr>
+        <w:rFonts w:ascii="Courier New" w:hAnsi="Courier New" w:cs="Courier New" w:hint="default"/>
+      </w:rPr>
+    </w:lvl>
+    <w:lvl w:ilvl="5" w:tplc="18090005" w:tentative="1">
+      <w:start w:val="1"/>
+      <w:numFmt w:val="bullet"/>
+      <w:lvlText w:val=""/>
+      <w:lvlJc w:val="left"/>
+      <w:pPr>
+        <w:ind w:left="4320" w:hanging="360"/>
+      </w:pPr>
+      <w:rPr>
+        <w:rFonts w:ascii="Wingdings" w:hAnsi="Wingdings" w:hint="default"/>
+      </w:rPr>
+    </w:lvl>
+    <w:lvl w:ilvl="6" w:tplc="18090001" w:tentative="1">
+      <w:start w:val="1"/>
+      <w:numFmt w:val="bullet"/>
+      <w:lvlText w:val=""/>
+      <w:lvlJc w:val="left"/>
+      <w:pPr>
+        <w:ind w:left="5040" w:hanging="360"/>
+      </w:pPr>
+      <w:rPr>
+        <w:rFonts w:ascii="Symbol" w:hAnsi="Symbol" w:hint="default"/>
+      </w:rPr>
+    </w:lvl>
+    <w:lvl w:ilvl="7" w:tplc="18090003" w:tentative="1">
+      <w:start w:val="1"/>
+      <w:numFmt w:val="bullet"/>
+      <w:lvlText w:val="o"/>
+      <w:lvlJc w:val="left"/>
+      <w:pPr>
+        <w:ind w:left="5760" w:hanging="360"/>
+      </w:pPr>
+      <w:rPr>
+        <w:rFonts w:ascii="Courier New" w:hAnsi="Courier New" w:cs="Courier New" w:hint="default"/>
+      </w:rPr>
+    </w:lvl>
+    <w:lvl w:ilvl="8" w:tplc="18090005" w:tentative="1">
+      <w:start w:val="1"/>
+      <w:numFmt w:val="bullet"/>
+      <w:lvlText w:val=""/>
+      <w:lvlJc w:val="left"/>
+      <w:pPr>
+        <w:ind w:left="6480" w:hanging="360"/>
+      </w:pPr>
+      <w:rPr>
+        <w:rFonts w:ascii="Wingdings" w:hAnsi="Wingdings" w:hint="default"/>
+      </w:rPr>
+    </w:lvl>
+  </w:abstractNum>
+  <w:abstractNum w:abstractNumId="2" w15:restartNumberingAfterBreak="0">
     <w:nsid w:val="6A99488A"/>
     <w:multiLevelType w:val="hybridMultilevel"/>
     <w:tmpl w:val="533CBACA"/>
@@ -2564,10 +3476,13 @@
     </w:lvl>
   </w:abstractNum>
   <w:num w:numId="1">
-    <w:abstractNumId w:val="1"/>
+    <w:abstractNumId w:val="2"/>
   </w:num>
   <w:num w:numId="2">
     <w:abstractNumId w:val="0"/>
+  </w:num>
+  <w:num w:numId="3">
+    <w:abstractNumId w:val="1"/>
   </w:num>
 </w:numbering>
 </file>
@@ -3010,6 +3925,29 @@
       <w:contextualSpacing/>
     </w:pPr>
   </w:style>
+  <w:style w:type="character" w:styleId="Hyperlink">
+    <w:name w:val="Hyperlink"/>
+    <w:basedOn w:val="DefaultParagraphFont"/>
+    <w:uiPriority w:val="99"/>
+    <w:unhideWhenUsed/>
+    <w:rsid w:val="00585DCE"/>
+    <w:rPr>
+      <w:color w:val="0000FF"/>
+      <w:u w:val="single"/>
+    </w:rPr>
+  </w:style>
+  <w:style w:type="character" w:styleId="UnresolvedMention">
+    <w:name w:val="Unresolved Mention"/>
+    <w:basedOn w:val="DefaultParagraphFont"/>
+    <w:uiPriority w:val="99"/>
+    <w:semiHidden/>
+    <w:unhideWhenUsed/>
+    <w:rsid w:val="00585DCE"/>
+    <w:rPr>
+      <w:color w:val="605E5C"/>
+      <w:shd w:val="clear" w:color="auto" w:fill="E1DFDD"/>
+    </w:rPr>
+  </w:style>
 </w:styles>
 </file>
 

</xml_diff>

<commit_message>
Added command line option along with GUI
</commit_message>
<xml_diff>
--- a/Port Knocking Project Definition Document.docx
+++ b/Port Knocking Project Definition Document.docx
@@ -849,19 +849,24 @@
     </w:p>
     <w:p>
       <w:pPr>
-        <w:rPr>
-          <w:b/>
-          <w:bCs/>
-        </w:rPr>
+        <w:pStyle w:val="Heading2"/>
       </w:pPr>
+      <w:bookmarkStart w:id="0" w:name="_Toc24103215"/>
+    </w:p>
+    <w:p>
+      <w:pPr>
+        <w:pStyle w:val="Heading1"/>
+      </w:pPr>
+      <w:r>
+        <w:lastRenderedPageBreak/>
+        <w:t>Chapter 1 – Introduction &amp; Literature Review</w:t>
+      </w:r>
     </w:p>
     <w:p>
       <w:pPr>
         <w:pStyle w:val="Heading2"/>
       </w:pPr>
-      <w:bookmarkStart w:id="0" w:name="_Toc24103215"/>
-      <w:r>
-        <w:lastRenderedPageBreak/>
+      <w:r>
         <w:t>1.1 Introduction</w:t>
       </w:r>
       <w:bookmarkEnd w:id="0"/>
@@ -907,7 +912,13 @@
         <w:t xml:space="preserve">allowing users to protect their devices from </w:t>
       </w:r>
       <w:r>
-        <w:t xml:space="preserve">untrustworthy users. Prior to </w:t>
+        <w:t xml:space="preserve">untrustworthy </w:t>
+      </w:r>
+      <w:r>
+        <w:t xml:space="preserve">internet </w:t>
+      </w:r>
+      <w:r>
+        <w:t xml:space="preserve">users. Prior to </w:t>
       </w:r>
       <w:r>
         <w:t xml:space="preserve">this proposed protocol the </w:t>
@@ -955,7 +966,13 @@
         <w:t xml:space="preserve">client </w:t>
       </w:r>
       <w:r>
-        <w:t>IP addresses configure</w:t>
+        <w:t xml:space="preserve">IP addresses </w:t>
+      </w:r>
+      <w:r>
+        <w:t xml:space="preserve">manually </w:t>
+      </w:r>
+      <w:r>
+        <w:t>configure</w:t>
       </w:r>
       <w:r>
         <w:t>d</w:t>
@@ -1149,6 +1166,7 @@
           <w:id w:val="-2136783761"/>
           <w:citation/>
         </w:sdtPr>
+        <w:sdtEndPr/>
         <w:sdtContent>
           <w:r>
             <w:fldChar w:fldCharType="begin"/>
@@ -1352,6 +1370,7 @@
           <w:id w:val="-111440139"/>
           <w:citation/>
         </w:sdtPr>
+        <w:sdtEndPr/>
         <w:sdtContent>
           <w:r>
             <w:fldChar w:fldCharType="begin"/>
@@ -1394,6 +1413,7 @@
         <w:rPr>
           <w:noProof/>
         </w:rPr>
+        <w:lastRenderedPageBreak/>
         <mc:AlternateContent>
           <mc:Choice Requires="wps">
             <w:drawing>
@@ -1449,14 +1469,27 @@
                             <w:r>
                               <w:t xml:space="preserve">Figure </w:t>
                             </w:r>
-                            <w:fldSimple w:instr=" SEQ Figure \* ARABIC ">
-                              <w:r>
-                                <w:rPr>
-                                  <w:noProof/>
-                                </w:rPr>
-                                <w:t>1</w:t>
-                              </w:r>
-                            </w:fldSimple>
+                            <w:r>
+                              <w:fldChar w:fldCharType="begin"/>
+                            </w:r>
+                            <w:r>
+                              <w:instrText xml:space="preserve"> SEQ Figure \* ARABIC </w:instrText>
+                            </w:r>
+                            <w:r>
+                              <w:fldChar w:fldCharType="separate"/>
+                            </w:r>
+                            <w:r>
+                              <w:rPr>
+                                <w:noProof/>
+                              </w:rPr>
+                              <w:t>1</w:t>
+                            </w:r>
+                            <w:r>
+                              <w:rPr>
+                                <w:noProof/>
+                              </w:rPr>
+                              <w:fldChar w:fldCharType="end"/>
+                            </w:r>
                             <w:bookmarkEnd w:id="2"/>
                             <w:r>
                               <w:t xml:space="preserve"> - Basic Port Knocking.</w:t>
@@ -1600,16 +1633,16 @@
     <w:p/>
     <w:p/>
     <w:p/>
+    <w:p/>
     <w:p>
       <w:pPr>
         <w:pStyle w:val="Heading2"/>
       </w:pPr>
-      <w:bookmarkStart w:id="4" w:name="_Toc24103217"/>
-      <w:r>
-        <w:lastRenderedPageBreak/>
+      <w:bookmarkStart w:id="3" w:name="_Toc24103217"/>
+      <w:r>
         <w:t>1.3 Port Knocking Security Concerns</w:t>
       </w:r>
-      <w:bookmarkEnd w:id="4"/>
+      <w:bookmarkEnd w:id="3"/>
     </w:p>
     <w:p>
       <w:r>
@@ -1689,6 +1722,7 @@
           <w:id w:val="1145243134"/>
           <w:citation/>
         </w:sdtPr>
+        <w:sdtEndPr/>
         <w:sdtContent>
           <w:r>
             <w:fldChar w:fldCharType="begin"/>
@@ -1812,6 +1846,7 @@
           <w:id w:val="-11525573"/>
           <w:citation/>
         </w:sdtPr>
+        <w:sdtEndPr/>
         <w:sdtContent>
           <w:r>
             <w:fldChar w:fldCharType="begin"/>
@@ -1841,6 +1876,7 @@
           <w:id w:val="1532073147"/>
           <w:citation/>
         </w:sdtPr>
+        <w:sdtEndPr/>
         <w:sdtContent>
           <w:r>
             <w:fldChar w:fldCharType="begin"/>
@@ -1870,6 +1906,7 @@
           <w:id w:val="90898076"/>
           <w:citation/>
         </w:sdtPr>
+        <w:sdtEndPr/>
         <w:sdtContent>
           <w:r>
             <w:fldChar w:fldCharType="begin"/>
@@ -1968,6 +2005,7 @@
           <w:id w:val="2003687961"/>
           <w:citation/>
         </w:sdtPr>
+        <w:sdtEndPr/>
         <w:sdtContent>
           <w:r>
             <w:fldChar w:fldCharType="begin"/>
@@ -1997,6 +2035,7 @@
           <w:id w:val="1086958634"/>
           <w:citation/>
         </w:sdtPr>
+        <w:sdtEndPr/>
         <w:sdtContent>
           <w:r>
             <w:fldChar w:fldCharType="begin"/>
@@ -2044,6 +2083,7 @@
           <w:id w:val="1454984338"/>
           <w:citation/>
         </w:sdtPr>
+        <w:sdtEndPr/>
         <w:sdtContent>
           <w:r>
             <w:fldChar w:fldCharType="begin"/>
@@ -2145,6 +2185,7 @@
           <w:id w:val="-434135080"/>
           <w:citation/>
         </w:sdtPr>
+        <w:sdtEndPr/>
         <w:sdtContent>
           <w:r>
             <w:fldChar w:fldCharType="begin"/>
@@ -2174,6 +2215,7 @@
           <w:id w:val="-599261223"/>
           <w:citation/>
         </w:sdtPr>
+        <w:sdtEndPr/>
         <w:sdtContent>
           <w:r>
             <w:fldChar w:fldCharType="begin"/>
@@ -2205,6 +2247,7 @@
         </w:numPr>
       </w:pPr>
       <w:r>
+        <w:lastRenderedPageBreak/>
         <w:t xml:space="preserve">Authentication vs Connection: </w:t>
       </w:r>
       <w:r>
@@ -2233,6 +2276,7 @@
           <w:id w:val="-1465881604"/>
           <w:citation/>
         </w:sdtPr>
+        <w:sdtEndPr/>
         <w:sdtContent>
           <w:r>
             <w:fldChar w:fldCharType="begin"/>
@@ -2259,22 +2303,15 @@
       </w:r>
     </w:p>
     <w:p/>
-    <w:p/>
-    <w:p/>
-    <w:p/>
-    <w:p/>
-    <w:p/>
-    <w:p/>
     <w:p>
       <w:pPr>
         <w:pStyle w:val="Heading2"/>
       </w:pPr>
-      <w:bookmarkStart w:id="5" w:name="_Toc24103218"/>
-      <w:r>
-        <w:lastRenderedPageBreak/>
+      <w:bookmarkStart w:id="4" w:name="_Toc24103218"/>
+      <w:r>
         <w:t>1.4 Port Knocking Improvements</w:t>
       </w:r>
-      <w:bookmarkEnd w:id="5"/>
+      <w:bookmarkEnd w:id="4"/>
     </w:p>
     <w:p>
       <w:r>
@@ -2392,6 +2429,7 @@
           <w:id w:val="-1013295668"/>
           <w:citation/>
         </w:sdtPr>
+        <w:sdtEndPr/>
         <w:sdtContent>
           <w:r>
             <w:fldChar w:fldCharType="begin"/>
@@ -2974,6 +3012,7 @@
                 <w:id w:val="1930686707"/>
                 <w:citation/>
               </w:sdtPr>
+              <w:sdtEndPr/>
               <w:sdtContent>
                 <w:r>
                   <w:fldChar w:fldCharType="begin"/>
@@ -3093,6 +3132,7 @@
                 <w:id w:val="1003250096"/>
                 <w:citation/>
               </w:sdtPr>
+              <w:sdtEndPr/>
               <w:sdtContent>
                 <w:r>
                   <w:fldChar w:fldCharType="begin"/>
@@ -3157,13 +3197,9 @@
           </w:tcPr>
           <w:p>
             <w:r>
-              <w:t xml:space="preserve">One Time Knocking Framework using SPA and </w:t>
-            </w:r>
-            <w:proofErr w:type="spellStart"/>
-            <w:r>
-              <w:t>IPSec</w:t>
-            </w:r>
-            <w:proofErr w:type="spellEnd"/>
+              <w:lastRenderedPageBreak/>
+              <w:t>One Time Knocking Framework using SPA and IPSec</w:t>
+            </w:r>
             <w:r>
               <w:t xml:space="preserve"> </w:t>
             </w:r>
@@ -3172,6 +3208,7 @@
                 <w:id w:val="-447545092"/>
                 <w:citation/>
               </w:sdtPr>
+              <w:sdtEndPr/>
               <w:sdtContent>
                 <w:r>
                   <w:fldChar w:fldCharType="begin"/>
@@ -3220,13 +3257,8 @@
             <w:tcW w:w="2264" w:type="dxa"/>
           </w:tcPr>
           <w:p>
-            <w:proofErr w:type="spellStart"/>
-            <w:r>
-              <w:t>IPSec</w:t>
-            </w:r>
-            <w:proofErr w:type="spellEnd"/>
-            <w:r>
-              <w:t xml:space="preserve"> with firewall rules is difficult. Complex system.</w:t>
+            <w:r>
+              <w:t>IPSec with firewall rules is difficult. Complex system.</w:t>
             </w:r>
           </w:p>
         </w:tc>
@@ -3251,6 +3283,7 @@
                 <w:id w:val="-67812533"/>
                 <w:citation/>
               </w:sdtPr>
+              <w:sdtEndPr/>
               <w:sdtContent>
                 <w:r>
                   <w:fldChar w:fldCharType="begin"/>
@@ -3315,7 +3348,6 @@
           </w:tcPr>
           <w:p>
             <w:r>
-              <w:lastRenderedPageBreak/>
               <w:t>Advanced PK Authentication Scheme with QRC using AES</w:t>
             </w:r>
             <w:r>
@@ -3326,6 +3358,7 @@
                 <w:id w:val="-907379780"/>
                 <w:citation/>
               </w:sdtPr>
+              <w:sdtEndPr/>
               <w:sdtContent>
                 <w:r>
                   <w:fldChar w:fldCharType="begin"/>
@@ -3399,6 +3432,7 @@
           <w:id w:val="1857623794"/>
           <w:citation/>
         </w:sdtPr>
+        <w:sdtEndPr/>
         <w:sdtContent>
           <w:r>
             <w:fldChar w:fldCharType="begin"/>
@@ -3440,6 +3474,7 @@
           <w:id w:val="1426157327"/>
           <w:citation/>
         </w:sdtPr>
+        <w:sdtEndPr/>
         <w:sdtContent>
           <w:r>
             <w:fldChar w:fldCharType="begin"/>
@@ -3540,6 +3575,7 @@
           <w:id w:val="-1958175312"/>
           <w:citation/>
         </w:sdtPr>
+        <w:sdtEndPr/>
         <w:sdtContent>
           <w:r>
             <w:fldChar w:fldCharType="begin"/>
@@ -3679,6 +3715,7 @@
           <w:id w:val="-2084284204"/>
           <w:citation/>
         </w:sdtPr>
+        <w:sdtEndPr/>
         <w:sdtContent>
           <w:r>
             <w:fldChar w:fldCharType="begin"/>
@@ -3752,6 +3789,7 @@
           <w:id w:val="511959374"/>
           <w:citation/>
         </w:sdtPr>
+        <w:sdtEndPr/>
         <w:sdtContent>
           <w:r>
             <w:fldChar w:fldCharType="begin"/>
@@ -3795,6 +3833,7 @@
           <w:id w:val="-1303683520"/>
           <w:citation/>
         </w:sdtPr>
+        <w:sdtEndPr/>
         <w:sdtContent>
           <w:r>
             <w:fldChar w:fldCharType="begin"/>
@@ -3843,6 +3882,7 @@
     </w:p>
     <w:p>
       <w:r>
+        <w:lastRenderedPageBreak/>
         <w:t xml:space="preserve">Certificate-Based Port Knocking </w:t>
       </w:r>
       <w:sdt>
@@ -3850,6 +3890,7 @@
           <w:id w:val="-2051207289"/>
           <w:citation/>
         </w:sdtPr>
+        <w:sdtEndPr/>
         <w:sdtContent>
           <w:r>
             <w:fldChar w:fldCharType="begin"/>
@@ -3917,6 +3958,7 @@
           <w:id w:val="-1842842705"/>
           <w:citation/>
         </w:sdtPr>
+        <w:sdtEndPr/>
         <w:sdtContent>
           <w:r>
             <w:fldChar w:fldCharType="begin"/>
@@ -3951,11 +3993,7 @@
         <w:t>s.</w:t>
       </w:r>
       <w:r>
-        <w:t xml:space="preserve"> DOS attacking is solved when a PK sequence is successfully sent the firewall opens one port for the client and triggers a VPN </w:t>
-      </w:r>
-      <w:r>
-        <w:lastRenderedPageBreak/>
-        <w:t>connection. However, in the sending of the knocking sequence stage UPD packets are sent. To avoid the problem of out of order delivery a UDP packet is only sent every 10 seconds. Therefore, the process of four knocks will take at least 40 seconds</w:t>
+        <w:t xml:space="preserve"> DOS attacking is solved when a PK sequence is successfully sent the firewall opens one port for the client and triggers a VPN connection. However, in the sending of the knocking sequence stage UPD packets are sent. To avoid the problem of out of order delivery a UDP packet is only sent every 10 seconds. Therefore, the process of four knocks will take at least 40 seconds</w:t>
       </w:r>
       <w:r>
         <w:t xml:space="preserve"> with the buffer flushing automatically if the packets do not arrive in time. Having to wait this amount of time for a client-server to occur makes the protocol ineffective. Incorporating a timeout on the client side I believe would be a better solution if it happened that packets became out of order or lost.</w:t>
@@ -3966,11 +4004,11 @@
       <w:pPr>
         <w:pStyle w:val="Heading2"/>
       </w:pPr>
-      <w:bookmarkStart w:id="6" w:name="_Toc24103219"/>
+      <w:bookmarkStart w:id="5" w:name="_Toc24103219"/>
       <w:r>
         <w:t>1.5 Proposed Port Knocking Protocol</w:t>
       </w:r>
-      <w:bookmarkEnd w:id="6"/>
+      <w:bookmarkEnd w:id="5"/>
       <w:r>
         <w:t xml:space="preserve"> </w:t>
       </w:r>
@@ -4100,19 +4138,32 @@
                                 <w:noProof/>
                               </w:rPr>
                             </w:pPr>
-                            <w:bookmarkStart w:id="7" w:name="_Ref24038522"/>
+                            <w:bookmarkStart w:id="6" w:name="_Ref24038522"/>
                             <w:r>
                               <w:t xml:space="preserve">Figure </w:t>
                             </w:r>
-                            <w:fldSimple w:instr=" SEQ Figure \* ARABIC ">
-                              <w:r>
-                                <w:rPr>
-                                  <w:noProof/>
-                                </w:rPr>
-                                <w:t>2</w:t>
-                              </w:r>
-                            </w:fldSimple>
-                            <w:bookmarkEnd w:id="7"/>
+                            <w:r>
+                              <w:fldChar w:fldCharType="begin"/>
+                            </w:r>
+                            <w:r>
+                              <w:instrText xml:space="preserve"> SEQ Figure \* ARABIC </w:instrText>
+                            </w:r>
+                            <w:r>
+                              <w:fldChar w:fldCharType="separate"/>
+                            </w:r>
+                            <w:r>
+                              <w:rPr>
+                                <w:noProof/>
+                              </w:rPr>
+                              <w:t>2</w:t>
+                            </w:r>
+                            <w:r>
+                              <w:rPr>
+                                <w:noProof/>
+                              </w:rPr>
+                              <w:fldChar w:fldCharType="end"/>
+                            </w:r>
+                            <w:bookmarkEnd w:id="6"/>
                             <w:r>
                               <w:t xml:space="preserve"> - Client Server TCP </w:t>
                             </w:r>
@@ -4464,6 +4515,7 @@
           <w:id w:val="221181811"/>
           <w:citation/>
         </w:sdtPr>
+        <w:sdtEndPr/>
         <w:sdtContent>
           <w:r>
             <w:fldChar w:fldCharType="begin"/>
@@ -4489,7 +4541,11 @@
         <w:t xml:space="preserve">. </w:t>
       </w:r>
       <w:r>
-        <w:t>Such an accuracy would prove useless in distinguishing out of order packet</w:t>
+        <w:t xml:space="preserve">Such an accuracy would prove useless in distinguishing out of </w:t>
+      </w:r>
+      <w:r>
+        <w:lastRenderedPageBreak/>
+        <w:t>order packet</w:t>
       </w:r>
       <w:r>
         <w:t xml:space="preserve"> delivery</w:t>
@@ -4580,8 +4636,8 @@
       </w:r>
     </w:p>
     <w:p>
-      <w:r>
-        <w:lastRenderedPageBreak/>
+      <w:bookmarkStart w:id="7" w:name="_Hlk34736871"/>
+      <w:r>
         <w:t xml:space="preserve">The proposed protocol will </w:t>
       </w:r>
       <w:r>
@@ -4708,6 +4764,7 @@
           <w:id w:val="-1847471963"/>
           <w:citation/>
         </w:sdtPr>
+        <w:sdtEndPr/>
         <w:sdtContent>
           <w:r>
             <w:fldChar w:fldCharType="begin"/>
@@ -4731,6 +4788,7 @@
       </w:sdt>
     </w:p>
     <w:p>
+      <w:bookmarkStart w:id="8" w:name="_GoBack"/>
       <w:r>
         <w:t xml:space="preserve">Server side the daemon will closely monitor traffic and will silently </w:t>
       </w:r>
@@ -4791,7 +4849,9 @@
       <w:r>
         <w:t xml:space="preserve"> securing the secrecy of the PK protocol.</w:t>
       </w:r>
-    </w:p>
+      <w:bookmarkEnd w:id="8"/>
+    </w:p>
+    <w:bookmarkEnd w:id="7"/>
     <w:p>
       <w:r>
         <w:t xml:space="preserve">Many of the previous </w:t>
@@ -4836,16 +4896,15 @@
         <w:t>4</w:t>
       </w:r>
       <w:r>
-        <w:t xml:space="preserve"> - Symmetric </w:t>
-      </w:r>
-      <w:proofErr w:type="spellStart"/>
-      <w:r>
-        <w:t>Encryption.</w:t>
+        <w:t xml:space="preserve"> - Symmetric Encryption.</w:t>
       </w:r>
       <w:r>
         <w:fldChar w:fldCharType="end"/>
       </w:r>
       <w:r>
+        <w:t xml:space="preserve"> </w:t>
+      </w:r>
+      <w:r>
         <w:fldChar w:fldCharType="begin"/>
       </w:r>
       <w:r>
@@ -4855,11 +4914,7 @@
         <w:fldChar w:fldCharType="separate"/>
       </w:r>
       <w:r>
-        <w:t>Figure</w:t>
-      </w:r>
-      <w:proofErr w:type="spellEnd"/>
-      <w:r>
-        <w:t xml:space="preserve"> </w:t>
+        <w:t xml:space="preserve">Figure </w:t>
       </w:r>
       <w:r>
         <w:rPr>
@@ -5065,6 +5120,7 @@
         <w:rPr>
           <w:noProof/>
         </w:rPr>
+        <w:lastRenderedPageBreak/>
         <w:drawing>
           <wp:anchor distT="0" distB="0" distL="114300" distR="114300" simplePos="0" relativeHeight="251660288" behindDoc="1" locked="0" layoutInCell="1" allowOverlap="1" wp14:anchorId="0E95D8CC" wp14:editId="3ADB5C59">
             <wp:simplePos x="0" y="0"/>
@@ -5200,14 +5256,27 @@
                             <w:r>
                               <w:t xml:space="preserve">Figure </w:t>
                             </w:r>
-                            <w:fldSimple w:instr=" SEQ Figure \* ARABIC ">
-                              <w:r>
-                                <w:rPr>
-                                  <w:noProof/>
-                                </w:rPr>
-                                <w:t>3</w:t>
-                              </w:r>
-                            </w:fldSimple>
+                            <w:r>
+                              <w:fldChar w:fldCharType="begin"/>
+                            </w:r>
+                            <w:r>
+                              <w:instrText xml:space="preserve"> SEQ Figure \* ARABIC </w:instrText>
+                            </w:r>
+                            <w:r>
+                              <w:fldChar w:fldCharType="separate"/>
+                            </w:r>
+                            <w:r>
+                              <w:rPr>
+                                <w:noProof/>
+                              </w:rPr>
+                              <w:t>3</w:t>
+                            </w:r>
+                            <w:r>
+                              <w:rPr>
+                                <w:noProof/>
+                              </w:rPr>
+                              <w:fldChar w:fldCharType="end"/>
+                            </w:r>
                             <w:bookmarkEnd w:id="9"/>
                             <w:r>
                               <w:t xml:space="preserve"> - Asymmetric Encryption.</w:t>
@@ -5401,20 +5470,33 @@
                                 <w:noProof/>
                               </w:rPr>
                             </w:pPr>
+                            <w:bookmarkStart w:id="10" w:name="_Ref24101731"/>
                             <w:bookmarkStart w:id="11" w:name="_Ref24101726"/>
-                            <w:bookmarkStart w:id="12" w:name="_Ref24101731"/>
                             <w:r>
                               <w:t xml:space="preserve">Figure </w:t>
                             </w:r>
-                            <w:fldSimple w:instr=" SEQ Figure \* ARABIC ">
-                              <w:r>
-                                <w:rPr>
-                                  <w:noProof/>
-                                </w:rPr>
-                                <w:t>4</w:t>
-                              </w:r>
-                            </w:fldSimple>
-                            <w:bookmarkEnd w:id="12"/>
+                            <w:r>
+                              <w:fldChar w:fldCharType="begin"/>
+                            </w:r>
+                            <w:r>
+                              <w:instrText xml:space="preserve"> SEQ Figure \* ARABIC </w:instrText>
+                            </w:r>
+                            <w:r>
+                              <w:fldChar w:fldCharType="separate"/>
+                            </w:r>
+                            <w:r>
+                              <w:rPr>
+                                <w:noProof/>
+                              </w:rPr>
+                              <w:t>4</w:t>
+                            </w:r>
+                            <w:r>
+                              <w:rPr>
+                                <w:noProof/>
+                              </w:rPr>
+                              <w:fldChar w:fldCharType="end"/>
+                            </w:r>
+                            <w:bookmarkEnd w:id="10"/>
                             <w:r>
                               <w:t xml:space="preserve"> - Symmetric Encryption.</w:t>
                             </w:r>
@@ -5449,8 +5531,8 @@
                           <w:noProof/>
                         </w:rPr>
                       </w:pPr>
-                      <w:bookmarkStart w:id="13" w:name="_Ref24101726"/>
-                      <w:bookmarkStart w:id="14" w:name="_Ref24101731"/>
+                      <w:bookmarkStart w:id="13" w:name="_Ref24101731"/>
+                      <w:bookmarkStart w:id="14" w:name="_Ref24101726"/>
                       <w:r>
                         <w:t xml:space="preserve">Figure </w:t>
                       </w:r>
@@ -5462,11 +5544,11 @@
                           <w:t>4</w:t>
                         </w:r>
                       </w:fldSimple>
-                      <w:bookmarkEnd w:id="14"/>
+                      <w:bookmarkEnd w:id="13"/>
                       <w:r>
                         <w:t xml:space="preserve"> - Symmetric Encryption.</w:t>
                       </w:r>
-                      <w:bookmarkEnd w:id="13"/>
+                      <w:bookmarkEnd w:id="14"/>
                     </w:p>
                   </w:txbxContent>
                 </v:textbox>
@@ -5479,7 +5561,6 @@
     </w:p>
     <w:p>
       <w:r>
-        <w:lastRenderedPageBreak/>
         <w:t xml:space="preserve">PK protocols </w:t>
       </w:r>
       <w:r>
@@ -5502,6 +5583,7 @@
           <w:id w:val="251248879"/>
           <w:citation/>
         </w:sdtPr>
+        <w:sdtEndPr/>
         <w:sdtContent>
           <w:r>
             <w:fldChar w:fldCharType="begin"/>
@@ -5745,6 +5827,7 @@
           <w:id w:val="583263421"/>
           <w:citation/>
         </w:sdtPr>
+        <w:sdtEndPr/>
         <w:sdtContent>
           <w:r>
             <w:fldChar w:fldCharType="begin"/>
@@ -5828,6 +5911,7 @@
         <w:t xml:space="preserve">. </w:t>
       </w:r>
       <w:r>
+        <w:lastRenderedPageBreak/>
         <w:t>Therefore,</w:t>
       </w:r>
       <w:r>
@@ -5861,6 +5945,7 @@
           <w:id w:val="2113086178"/>
           <w:citation/>
         </w:sdtPr>
+        <w:sdtEndPr/>
         <w:sdtContent>
           <w:r>
             <w:fldChar w:fldCharType="begin"/>
@@ -5913,6 +5998,7 @@
           <w:id w:val="-1978982496"/>
           <w:citation/>
         </w:sdtPr>
+        <w:sdtEndPr/>
         <w:sdtContent>
           <w:r>
             <w:fldChar w:fldCharType="begin"/>
@@ -5950,9 +6036,8 @@
       <w:pPr>
         <w:pStyle w:val="Heading2"/>
       </w:pPr>
-      <w:bookmarkStart w:id="15" w:name="_Toc24103220"/>
-      <w:r>
-        <w:lastRenderedPageBreak/>
+      <w:bookmarkStart w:id="12" w:name="_Toc24103220"/>
+      <w:r>
         <w:t>1.</w:t>
       </w:r>
       <w:r>
@@ -5967,7 +6052,7 @@
       <w:r>
         <w:t>Steps to Implementing PK Protocol</w:t>
       </w:r>
-      <w:bookmarkEnd w:id="15"/>
+      <w:bookmarkEnd w:id="12"/>
     </w:p>
     <w:p>
       <w:pPr>
@@ -6060,6 +6145,7 @@
           <w:id w:val="-617067720"/>
           <w:citation/>
         </w:sdtPr>
+        <w:sdtEndPr/>
         <w:sdtContent>
           <w:r>
             <w:fldChar w:fldCharType="begin"/>
@@ -6107,6 +6193,7 @@
           <w:id w:val="106937317"/>
           <w:citation/>
         </w:sdtPr>
+        <w:sdtEndPr/>
         <w:sdtContent>
           <w:r>
             <w:fldChar w:fldCharType="begin"/>
@@ -6141,11 +6228,49 @@
         <w:t>To be continued…</w:t>
       </w:r>
     </w:p>
-    <w:p>
-      <w:bookmarkStart w:id="16" w:name="_GoBack"/>
-      <w:bookmarkEnd w:id="16"/>
-    </w:p>
-    <w:bookmarkStart w:id="17" w:name="_Toc24103221" w:displacedByCustomXml="next"/>
+    <w:p/>
+    <w:p>
+      <w:pPr>
+        <w:pStyle w:val="Heading1"/>
+      </w:pPr>
+      <w:r>
+        <w:t>Chapter 2 - Technical Review &amp; Previous Methodologies</w:t>
+      </w:r>
+    </w:p>
+    <w:p>
+      <w:pPr>
+        <w:pStyle w:val="Heading1"/>
+      </w:pPr>
+      <w:r>
+        <w:t>Chapter 3 – Implementation &amp; Technical Issues</w:t>
+      </w:r>
+    </w:p>
+    <w:p>
+      <w:pPr>
+        <w:pStyle w:val="Heading1"/>
+      </w:pPr>
+      <w:r>
+        <w:t xml:space="preserve">Chapter 4 – Results, Evaluation &amp; Final Deliverables </w:t>
+      </w:r>
+    </w:p>
+    <w:p>
+      <w:pPr>
+        <w:pStyle w:val="Heading1"/>
+      </w:pPr>
+      <w:r>
+        <w:t>Chapter 5 - Conclusion</w:t>
+      </w:r>
+    </w:p>
+    <w:p/>
+    <w:p/>
+    <w:p/>
+    <w:p/>
+    <w:p/>
+    <w:p/>
+    <w:p/>
+    <w:p/>
+    <w:p/>
+    <w:bookmarkStart w:id="13" w:name="_Toc24103221" w:displacedByCustomXml="next"/>
     <w:sdt>
       <w:sdtPr>
         <w:rPr>
@@ -6160,6 +6285,7 @@
           <w:docPartUnique/>
         </w:docPartObj>
       </w:sdtPr>
+      <w:sdtEndPr/>
       <w:sdtContent>
         <w:p>
           <w:pPr>
@@ -6178,13 +6304,14 @@
             </w:rPr>
             <w:t>1.7 References</w:t>
           </w:r>
-          <w:bookmarkEnd w:id="17"/>
+          <w:bookmarkEnd w:id="13"/>
         </w:p>
         <w:sdt>
           <w:sdtPr>
             <w:id w:val="-573587230"/>
             <w:bibliography/>
           </w:sdtPr>
+          <w:sdtEndPr/>
           <w:sdtContent>
             <w:p>
               <w:pPr>
@@ -6515,12 +6642,14 @@
                         <w:noProof/>
                       </w:rPr>
                     </w:pPr>
+                    <w:bookmarkStart w:id="14" w:name="_Hlk34739025"/>
                     <w:r>
                       <w:rPr>
                         <w:noProof/>
                       </w:rPr>
                       <w:t>J.-H. . Liew, S. . Lee, I. . Ong, H.-J. . Lee and H. . Lim, “One-Time Knocking framework using SPA and IPsec,” , 2010. [Online]. Available: http://yadda.icm.edu.pl/yadda/element/bwmeta1.element.ieee-000005529780. [Accessed 3 11 2019].</w:t>
                     </w:r>
+                    <w:bookmarkEnd w:id="14"/>
                   </w:p>
                 </w:tc>
               </w:tr>
@@ -6711,7 +6840,6 @@
                       <w:rPr>
                         <w:noProof/>
                       </w:rPr>
-                      <w:lastRenderedPageBreak/>
                       <w:t xml:space="preserve">[10] </w:t>
                     </w:r>
                   </w:p>
@@ -6924,6 +7052,7 @@
                       <w:rPr>
                         <w:noProof/>
                       </w:rPr>
+                      <w:lastRenderedPageBreak/>
                       <w:t xml:space="preserve">[14] </w:t>
                     </w:r>
                   </w:p>
@@ -7020,6 +7149,772 @@
       </w:sdtContent>
     </w:sdt>
     <w:p/>
+    <w:p/>
+    <w:p/>
+    <w:p/>
+    <w:p/>
+    <w:p/>
+    <w:p/>
+    <w:p/>
+    <w:p/>
+    <w:p/>
+    <w:p/>
+    <w:p/>
+    <w:p/>
+    <w:p/>
+    <w:p/>
+    <w:p/>
+    <w:p/>
+    <w:p/>
+    <w:p/>
+    <w:p/>
+    <w:p/>
+    <w:p/>
+    <w:p/>
+    <w:p/>
+    <w:p/>
+    <w:p>
+      <w:pPr>
+        <w:rPr>
+          <w:b/>
+          <w:bCs/>
+        </w:rPr>
+      </w:pPr>
+      <w:r>
+        <w:rPr>
+          <w:b/>
+          <w:bCs/>
+        </w:rPr>
+        <w:lastRenderedPageBreak/>
+        <w:t xml:space="preserve">Client side </w:t>
+      </w:r>
+    </w:p>
+    <w:p>
+      <w:r>
+        <w:t>Developed using Java JDK 8.</w:t>
+      </w:r>
+    </w:p>
+    <w:p>
+      <w:r>
+        <w:t>Eclipse IDE.</w:t>
+      </w:r>
+    </w:p>
+    <w:p>
+      <w:r>
+        <w:t>Version control using git with two branches – master and development.</w:t>
+      </w:r>
+    </w:p>
+    <w:p>
+      <w:r>
+        <w:t>UDP packets used.</w:t>
+      </w:r>
+    </w:p>
+    <w:p>
+      <w:r>
+        <w:t>Timestamp and random port encoded in each packet.</w:t>
+      </w:r>
+    </w:p>
+    <w:p>
+      <w:r>
+        <w:t>128-bit AES symmetric key generated every time packet is sent.</w:t>
+      </w:r>
+    </w:p>
+    <w:p>
+      <w:r>
+        <w:t>2048-bit asymmetric RSA keypair (public and private key) generated once and used to encrypt the AES key.</w:t>
+      </w:r>
+      <w:r>
+        <w:t xml:space="preserve"> 2048-bit RSA is safe until 2030 - </w:t>
+      </w:r>
+      <w:hyperlink r:id="rId10" w:history="1">
+        <w:r>
+          <w:rPr>
+            <w:rStyle w:val="Hyperlink"/>
+          </w:rPr>
+          <w:t>https://en.wikipedia.org/wiki/Key_size</w:t>
+        </w:r>
+      </w:hyperlink>
+      <w:r>
+        <w:t>.</w:t>
+      </w:r>
+    </w:p>
+    <w:p>
+      <w:r>
+        <w:t>Encoding of message with AES key and the AES key was RSA public key encrypted and sent in the packet. Recommended because RSA decryption is too slow when message is large.</w:t>
+      </w:r>
+    </w:p>
+    <w:p>
+      <w:r>
+        <w:t>Perhaps use Elliptic-curve cryptography instead of RSA. Seems to be much faster -</w:t>
+      </w:r>
+      <w:r>
+        <w:t xml:space="preserve"> </w:t>
+      </w:r>
+      <w:hyperlink r:id="rId11" w:history="1">
+        <w:r>
+          <w:rPr>
+            <w:rStyle w:val="Hyperlink"/>
+          </w:rPr>
+          <w:t>https://www.linkedin.com/pulse/comparing-ecc-vs-rsa-ott-sarv/</w:t>
+        </w:r>
+      </w:hyperlink>
+      <w:r>
+        <w:t>.</w:t>
+      </w:r>
+    </w:p>
+    <w:p>
+      <w:r>
+        <w:t>Connection attempt after using ping and telnet.</w:t>
+      </w:r>
+      <w:r>
+        <w:t xml:space="preserve"> </w:t>
+      </w:r>
+      <w:r>
+        <w:t>Also,</w:t>
+      </w:r>
+      <w:r>
+        <w:t xml:space="preserve"> possible to set up socket connection after knock sequence is sent.</w:t>
+      </w:r>
+    </w:p>
+    <w:p>
+      <w:r>
+        <w:t>Want to incorporate NTP time synchronization.</w:t>
+      </w:r>
+    </w:p>
+    <w:p>
+      <w:r>
+        <w:t>Testing using JUnit 4.</w:t>
+      </w:r>
+    </w:p>
+    <w:p>
+      <w:pPr>
+        <w:rPr>
+          <w:b/>
+          <w:bCs/>
+        </w:rPr>
+      </w:pPr>
+      <w:r>
+        <w:rPr>
+          <w:b/>
+          <w:bCs/>
+        </w:rPr>
+        <w:t>Server side</w:t>
+      </w:r>
+    </w:p>
+    <w:p>
+      <w:r>
+        <w:t>Ubuntu 16.04 run on Oracle Virtual Box.</w:t>
+      </w:r>
+    </w:p>
+    <w:p>
+      <w:r>
+        <w:t>Developed using Java JDK 8.</w:t>
+      </w:r>
+    </w:p>
+    <w:p>
+      <w:r>
+        <w:t>Eclipse IDE</w:t>
+      </w:r>
+      <w:r>
+        <w:t>.</w:t>
+      </w:r>
+    </w:p>
+    <w:p>
+      <w:r>
+        <w:t>Version control using git with two branches – master and development.</w:t>
+      </w:r>
+    </w:p>
+    <w:p>
+      <w:proofErr w:type="spellStart"/>
+      <w:r>
+        <w:t>Tcpdump</w:t>
+      </w:r>
+      <w:proofErr w:type="spellEnd"/>
+      <w:r>
+        <w:t xml:space="preserve"> used for packet capture on specified interface.</w:t>
+      </w:r>
+    </w:p>
+    <w:p>
+      <w:r>
+        <w:t xml:space="preserve">Java parsing of ASCII </w:t>
+      </w:r>
+      <w:proofErr w:type="spellStart"/>
+      <w:r>
+        <w:t>tcpdump</w:t>
+      </w:r>
+      <w:proofErr w:type="spellEnd"/>
+      <w:r>
+        <w:t xml:space="preserve"> text to extract source, destination and data information.</w:t>
+      </w:r>
+    </w:p>
+    <w:p>
+      <w:r>
+        <w:rPr>
+          <w:noProof/>
+        </w:rPr>
+        <w:drawing>
+          <wp:inline distT="0" distB="0" distL="0" distR="0" wp14:anchorId="48BCFF8E" wp14:editId="71EBA178">
+            <wp:extent cx="5731510" cy="1522095"/>
+            <wp:effectExtent l="0" t="0" r="2540" b="1905"/>
+            <wp:docPr id="11" name="Picture 11"/>
+            <wp:cNvGraphicFramePr>
+              <a:graphicFrameLocks xmlns:a="http://schemas.openxmlformats.org/drawingml/2006/main" noChangeAspect="1"/>
+            </wp:cNvGraphicFramePr>
+            <a:graphic xmlns:a="http://schemas.openxmlformats.org/drawingml/2006/main">
+              <a:graphicData uri="http://schemas.openxmlformats.org/drawingml/2006/picture">
+                <pic:pic xmlns:pic="http://schemas.openxmlformats.org/drawingml/2006/picture">
+                  <pic:nvPicPr>
+                    <pic:cNvPr id="1" name=""/>
+                    <pic:cNvPicPr/>
+                  </pic:nvPicPr>
+                  <pic:blipFill>
+                    <a:blip r:embed="rId12"/>
+                    <a:stretch>
+                      <a:fillRect/>
+                    </a:stretch>
+                  </pic:blipFill>
+                  <pic:spPr>
+                    <a:xfrm>
+                      <a:off x="0" y="0"/>
+                      <a:ext cx="5731510" cy="1522095"/>
+                    </a:xfrm>
+                    <a:prstGeom prst="rect">
+                      <a:avLst/>
+                    </a:prstGeom>
+                  </pic:spPr>
+                </pic:pic>
+              </a:graphicData>
+            </a:graphic>
+          </wp:inline>
+        </w:drawing>
+      </w:r>
+    </w:p>
+    <w:p>
+      <w:hyperlink r:id="rId13" w:history="1">
+        <w:r>
+          <w:rPr>
+            <w:rStyle w:val="Hyperlink"/>
+          </w:rPr>
+          <w:t>https://www.tcpdump.org/manpages/tcpdump.1.html</w:t>
+        </w:r>
+      </w:hyperlink>
+    </w:p>
+    <w:p>
+      <w:r>
+        <w:t>-A flag: Prig each packet (without link level header) in ASCII.</w:t>
+      </w:r>
+    </w:p>
+    <w:p>
+      <w:r>
+        <w:lastRenderedPageBreak/>
+        <w:t xml:space="preserve">-l flag: flushes </w:t>
+      </w:r>
+      <w:proofErr w:type="spellStart"/>
+      <w:r>
+        <w:t>tcpdump</w:t>
+      </w:r>
+      <w:proofErr w:type="spellEnd"/>
+      <w:r>
+        <w:t xml:space="preserve"> messages as soon as they arrive. By default, </w:t>
+      </w:r>
+      <w:proofErr w:type="spellStart"/>
+      <w:r>
+        <w:t>tcpdump</w:t>
+      </w:r>
+      <w:proofErr w:type="spellEnd"/>
+      <w:r>
+        <w:t xml:space="preserve"> buffers messages and does not output messages until the buffer fills.</w:t>
+      </w:r>
+    </w:p>
+    <w:p>
+      <w:r>
+        <w:t>-n flag: don’t convert addresses to names.</w:t>
+      </w:r>
+    </w:p>
+    <w:p>
+      <w:r>
+        <w:t>Iptables amended</w:t>
+      </w:r>
+      <w:r>
+        <w:t xml:space="preserve"> using random ports encoded in client UDP packets.</w:t>
+      </w:r>
+    </w:p>
+    <w:p>
+      <w:r>
+        <w:t xml:space="preserve">Iptables INPUT rule configured to DROP packets on server </w:t>
+      </w:r>
+      <w:proofErr w:type="spellStart"/>
+      <w:r>
+        <w:t>startup</w:t>
+      </w:r>
+      <w:proofErr w:type="spellEnd"/>
+      <w:r>
+        <w:t>.</w:t>
+      </w:r>
+    </w:p>
+    <w:p>
+      <w:r>
+        <w:rPr>
+          <w:noProof/>
+        </w:rPr>
+        <w:drawing>
+          <wp:inline distT="0" distB="0" distL="0" distR="0" wp14:anchorId="5F44F2FF" wp14:editId="75171916">
+            <wp:extent cx="5731510" cy="1354455"/>
+            <wp:effectExtent l="0" t="0" r="2540" b="0"/>
+            <wp:docPr id="9" name="Picture 9"/>
+            <wp:cNvGraphicFramePr>
+              <a:graphicFrameLocks xmlns:a="http://schemas.openxmlformats.org/drawingml/2006/main" noChangeAspect="1"/>
+            </wp:cNvGraphicFramePr>
+            <a:graphic xmlns:a="http://schemas.openxmlformats.org/drawingml/2006/main">
+              <a:graphicData uri="http://schemas.openxmlformats.org/drawingml/2006/picture">
+                <pic:pic xmlns:pic="http://schemas.openxmlformats.org/drawingml/2006/picture">
+                  <pic:nvPicPr>
+                    <pic:cNvPr id="1" name=""/>
+                    <pic:cNvPicPr/>
+                  </pic:nvPicPr>
+                  <pic:blipFill>
+                    <a:blip r:embed="rId14"/>
+                    <a:stretch>
+                      <a:fillRect/>
+                    </a:stretch>
+                  </pic:blipFill>
+                  <pic:spPr>
+                    <a:xfrm>
+                      <a:off x="0" y="0"/>
+                      <a:ext cx="5731510" cy="1354455"/>
+                    </a:xfrm>
+                    <a:prstGeom prst="rect">
+                      <a:avLst/>
+                    </a:prstGeom>
+                  </pic:spPr>
+                </pic:pic>
+              </a:graphicData>
+            </a:graphic>
+          </wp:inline>
+        </w:drawing>
+      </w:r>
+    </w:p>
+    <w:p>
+      <w:r>
+        <w:rPr>
+          <w:noProof/>
+        </w:rPr>
+        <w:drawing>
+          <wp:inline distT="0" distB="0" distL="0" distR="0" wp14:anchorId="7A4FF140" wp14:editId="39D6D4A2">
+            <wp:extent cx="5731510" cy="3159125"/>
+            <wp:effectExtent l="0" t="0" r="2540" b="3175"/>
+            <wp:docPr id="15" name="Picture 15"/>
+            <wp:cNvGraphicFramePr>
+              <a:graphicFrameLocks xmlns:a="http://schemas.openxmlformats.org/drawingml/2006/main" noChangeAspect="1"/>
+            </wp:cNvGraphicFramePr>
+            <a:graphic xmlns:a="http://schemas.openxmlformats.org/drawingml/2006/main">
+              <a:graphicData uri="http://schemas.openxmlformats.org/drawingml/2006/picture">
+                <pic:pic xmlns:pic="http://schemas.openxmlformats.org/drawingml/2006/picture">
+                  <pic:nvPicPr>
+                    <pic:cNvPr id="1" name=""/>
+                    <pic:cNvPicPr/>
+                  </pic:nvPicPr>
+                  <pic:blipFill>
+                    <a:blip r:embed="rId15"/>
+                    <a:stretch>
+                      <a:fillRect/>
+                    </a:stretch>
+                  </pic:blipFill>
+                  <pic:spPr>
+                    <a:xfrm>
+                      <a:off x="0" y="0"/>
+                      <a:ext cx="5731510" cy="3159125"/>
+                    </a:xfrm>
+                    <a:prstGeom prst="rect">
+                      <a:avLst/>
+                    </a:prstGeom>
+                  </pic:spPr>
+                </pic:pic>
+              </a:graphicData>
+            </a:graphic>
+          </wp:inline>
+        </w:drawing>
+      </w:r>
+    </w:p>
+    <w:p>
+      <w:r>
+        <w:rPr>
+          <w:noProof/>
+        </w:rPr>
+        <w:drawing>
+          <wp:inline distT="0" distB="0" distL="0" distR="0" wp14:anchorId="2AE5F3F4" wp14:editId="4BA65174">
+            <wp:extent cx="5731510" cy="2471420"/>
+            <wp:effectExtent l="0" t="0" r="2540" b="5080"/>
+            <wp:docPr id="14" name="Picture 14"/>
+            <wp:cNvGraphicFramePr>
+              <a:graphicFrameLocks xmlns:a="http://schemas.openxmlformats.org/drawingml/2006/main" noChangeAspect="1"/>
+            </wp:cNvGraphicFramePr>
+            <a:graphic xmlns:a="http://schemas.openxmlformats.org/drawingml/2006/main">
+              <a:graphicData uri="http://schemas.openxmlformats.org/drawingml/2006/picture">
+                <pic:pic xmlns:pic="http://schemas.openxmlformats.org/drawingml/2006/picture">
+                  <pic:nvPicPr>
+                    <pic:cNvPr id="1" name=""/>
+                    <pic:cNvPicPr/>
+                  </pic:nvPicPr>
+                  <pic:blipFill>
+                    <a:blip r:embed="rId16"/>
+                    <a:stretch>
+                      <a:fillRect/>
+                    </a:stretch>
+                  </pic:blipFill>
+                  <pic:spPr>
+                    <a:xfrm>
+                      <a:off x="0" y="0"/>
+                      <a:ext cx="5731510" cy="2471420"/>
+                    </a:xfrm>
+                    <a:prstGeom prst="rect">
+                      <a:avLst/>
+                    </a:prstGeom>
+                  </pic:spPr>
+                </pic:pic>
+              </a:graphicData>
+            </a:graphic>
+          </wp:inline>
+        </w:drawing>
+      </w:r>
+    </w:p>
+    <w:p>
+      <w:r>
+        <w:rPr>
+          <w:noProof/>
+        </w:rPr>
+        <w:lastRenderedPageBreak/>
+        <w:drawing>
+          <wp:inline distT="0" distB="0" distL="0" distR="0" wp14:anchorId="69DE9E0D" wp14:editId="2500E102">
+            <wp:extent cx="5731510" cy="3020695"/>
+            <wp:effectExtent l="0" t="0" r="2540" b="8255"/>
+            <wp:docPr id="13" name="Picture 13"/>
+            <wp:cNvGraphicFramePr>
+              <a:graphicFrameLocks xmlns:a="http://schemas.openxmlformats.org/drawingml/2006/main" noChangeAspect="1"/>
+            </wp:cNvGraphicFramePr>
+            <a:graphic xmlns:a="http://schemas.openxmlformats.org/drawingml/2006/main">
+              <a:graphicData uri="http://schemas.openxmlformats.org/drawingml/2006/picture">
+                <pic:pic xmlns:pic="http://schemas.openxmlformats.org/drawingml/2006/picture">
+                  <pic:nvPicPr>
+                    <pic:cNvPr id="1" name=""/>
+                    <pic:cNvPicPr/>
+                  </pic:nvPicPr>
+                  <pic:blipFill>
+                    <a:blip r:embed="rId17"/>
+                    <a:stretch>
+                      <a:fillRect/>
+                    </a:stretch>
+                  </pic:blipFill>
+                  <pic:spPr>
+                    <a:xfrm>
+                      <a:off x="0" y="0"/>
+                      <a:ext cx="5731510" cy="3020695"/>
+                    </a:xfrm>
+                    <a:prstGeom prst="rect">
+                      <a:avLst/>
+                    </a:prstGeom>
+                  </pic:spPr>
+                </pic:pic>
+              </a:graphicData>
+            </a:graphic>
+          </wp:inline>
+        </w:drawing>
+      </w:r>
+    </w:p>
+    <w:p>
+      <w:r>
+        <w:rPr>
+          <w:noProof/>
+        </w:rPr>
+        <w:drawing>
+          <wp:inline distT="0" distB="0" distL="0" distR="0" wp14:anchorId="17B26E79" wp14:editId="6D1E4596">
+            <wp:extent cx="5731510" cy="3336325"/>
+            <wp:effectExtent l="0" t="0" r="2540" b="0"/>
+            <wp:docPr id="12" name="Picture 12"/>
+            <wp:cNvGraphicFramePr>
+              <a:graphicFrameLocks xmlns:a="http://schemas.openxmlformats.org/drawingml/2006/main" noChangeAspect="1"/>
+            </wp:cNvGraphicFramePr>
+            <a:graphic xmlns:a="http://schemas.openxmlformats.org/drawingml/2006/main">
+              <a:graphicData uri="http://schemas.openxmlformats.org/drawingml/2006/picture">
+                <pic:pic xmlns:pic="http://schemas.openxmlformats.org/drawingml/2006/picture">
+                  <pic:nvPicPr>
+                    <pic:cNvPr id="1" name=""/>
+                    <pic:cNvPicPr/>
+                  </pic:nvPicPr>
+                  <pic:blipFill rotWithShape="1">
+                    <a:blip r:embed="rId18"/>
+                    <a:srcRect b="12066"/>
+                    <a:stretch/>
+                  </pic:blipFill>
+                  <pic:spPr bwMode="auto">
+                    <a:xfrm>
+                      <a:off x="0" y="0"/>
+                      <a:ext cx="5731510" cy="3336325"/>
+                    </a:xfrm>
+                    <a:prstGeom prst="rect">
+                      <a:avLst/>
+                    </a:prstGeom>
+                    <a:ln>
+                      <a:noFill/>
+                    </a:ln>
+                    <a:extLst>
+                      <a:ext uri="{53640926-AAD7-44D8-BBD7-CCE9431645EC}">
+                        <a14:shadowObscured xmlns:a14="http://schemas.microsoft.com/office/drawing/2010/main"/>
+                      </a:ext>
+                    </a:extLst>
+                  </pic:spPr>
+                </pic:pic>
+              </a:graphicData>
+            </a:graphic>
+          </wp:inline>
+        </w:drawing>
+      </w:r>
+    </w:p>
+    <w:p>
+      <w:r>
+        <w:t>Timestamp and random port decoded in each packet.</w:t>
+      </w:r>
+    </w:p>
+    <w:p>
+      <w:r>
+        <w:t xml:space="preserve">Decoding of AES key using RSA private key and </w:t>
+      </w:r>
+      <w:r>
+        <w:t>message decoded using AES key</w:t>
+      </w:r>
+      <w:r>
+        <w:t>. Recommended because RSA decryption is too slow when message is large.</w:t>
+      </w:r>
+    </w:p>
+    <w:p>
+      <w:r>
+        <w:t>Sorting of UDP packets based on late packet arrival</w:t>
+      </w:r>
+      <w:r>
+        <w:t>. Errors thrown if UDP packet time is in future or out of order.</w:t>
+      </w:r>
+    </w:p>
+    <w:p>
+      <w:r>
+        <w:t xml:space="preserve">Using HashMap to store key-value attributes. The key is an </w:t>
+      </w:r>
+      <w:proofErr w:type="spellStart"/>
+      <w:r>
+        <w:t>AttemptKnockingSequence</w:t>
+      </w:r>
+      <w:proofErr w:type="spellEnd"/>
+      <w:r>
+        <w:t xml:space="preserve"> object storing the client IP address and port the UDP packet is sent from. The value is an array list of </w:t>
+      </w:r>
+      <w:proofErr w:type="spellStart"/>
+      <w:r>
+        <w:t>SingleKnock</w:t>
+      </w:r>
+      <w:proofErr w:type="spellEnd"/>
+      <w:r>
+        <w:t xml:space="preserve"> objects which represent a single knock in the knock sequence from the client storing the port number of the knock, timestamp and the random connection knock. </w:t>
+      </w:r>
+    </w:p>
+    <w:p>
+      <w:pPr>
+        <w:tabs>
+          <w:tab w:val="left" w:pos="1489"/>
+        </w:tabs>
+      </w:pPr>
+      <w:r>
+        <w:t xml:space="preserve">Server contains a log file to record all messages, errors </w:t>
+      </w:r>
+      <w:r>
+        <w:t>etc.</w:t>
+      </w:r>
+    </w:p>
+    <w:p>
+      <w:pPr>
+        <w:tabs>
+          <w:tab w:val="left" w:pos="1489"/>
+        </w:tabs>
+        <w:rPr>
+          <w:b/>
+          <w:bCs/>
+        </w:rPr>
+      </w:pPr>
+      <w:r>
+        <w:rPr>
+          <w:b/>
+          <w:bCs/>
+        </w:rPr>
+        <w:lastRenderedPageBreak/>
+        <w:t>Technical Difficulties</w:t>
+      </w:r>
+    </w:p>
+    <w:p>
+      <w:pPr>
+        <w:tabs>
+          <w:tab w:val="left" w:pos="1489"/>
+        </w:tabs>
+      </w:pPr>
+      <w:r>
+        <w:t>Before any port knocking occurs between client and server 2 sources of information beet to be agreed on by bother parties -</w:t>
+      </w:r>
+    </w:p>
+    <w:p>
+      <w:pPr>
+        <w:pStyle w:val="ListBullet"/>
+        <w:tabs>
+          <w:tab w:val="clear" w:pos="360"/>
+          <w:tab w:val="num" w:pos="1080"/>
+        </w:tabs>
+        <w:ind w:left="1080"/>
+      </w:pPr>
+      <w:r>
+        <w:t>RSA keys to be shared to the correct parties. The server is the only party to hold the private key and is never shared. Public key can be distributed freely.</w:t>
+      </w:r>
+    </w:p>
+    <w:p>
+      <w:pPr>
+        <w:pStyle w:val="ListBullet"/>
+        <w:tabs>
+          <w:tab w:val="clear" w:pos="360"/>
+          <w:tab w:val="num" w:pos="1080"/>
+        </w:tabs>
+        <w:ind w:left="1080"/>
+      </w:pPr>
+      <w:r>
+        <w:t>Port knocking sequence agreed on.</w:t>
+      </w:r>
+    </w:p>
+    <w:p>
+      <w:pPr>
+        <w:tabs>
+          <w:tab w:val="left" w:pos="1489"/>
+        </w:tabs>
+      </w:pPr>
+      <w:r>
+        <w:t xml:space="preserve">Finding an appropriate packet capture tool. Looked into Pcap4j and </w:t>
+      </w:r>
+      <w:proofErr w:type="spellStart"/>
+      <w:r>
+        <w:t>jNetPcap</w:t>
+      </w:r>
+      <w:proofErr w:type="spellEnd"/>
+      <w:r>
+        <w:t xml:space="preserve"> but too many dependencies. Wanted maven projects set up, issues with </w:t>
+      </w:r>
+      <w:proofErr w:type="spellStart"/>
+      <w:r>
+        <w:t>dll</w:t>
+      </w:r>
+      <w:proofErr w:type="spellEnd"/>
+      <w:r>
+        <w:t xml:space="preserve"> files, installing jar files, setting build and class paths and the libraries haven’t been maintained in some time.</w:t>
+      </w:r>
+    </w:p>
+    <w:p>
+      <w:pPr>
+        <w:tabs>
+          <w:tab w:val="left" w:pos="1489"/>
+        </w:tabs>
+      </w:pPr>
+      <w:r>
+        <w:t xml:space="preserve">Issues running Linux commands in a Java programme especially when it came to iptables. </w:t>
+      </w:r>
+      <w:proofErr w:type="spellStart"/>
+      <w:r>
+        <w:t>BuildProcess</w:t>
+      </w:r>
+      <w:proofErr w:type="spellEnd"/>
+      <w:r>
+        <w:t xml:space="preserve"> and </w:t>
+      </w:r>
+      <w:proofErr w:type="spellStart"/>
+      <w:r>
+        <w:t>Runtime.</w:t>
+      </w:r>
+      <w:r>
+        <w:t>getRuntime</w:t>
+      </w:r>
+      <w:proofErr w:type="spellEnd"/>
+      <w:r>
+        <w:t>(</w:t>
+      </w:r>
+      <w:proofErr w:type="gramStart"/>
+      <w:r>
+        <w:t>).</w:t>
+      </w:r>
+      <w:r>
+        <w:t>exec</w:t>
+      </w:r>
+      <w:proofErr w:type="gramEnd"/>
+      <w:r>
+        <w:t xml:space="preserve">() are two commands that allow you to run Linux commands </w:t>
+      </w:r>
+      <w:r>
+        <w:t>in a Java program.</w:t>
+      </w:r>
+    </w:p>
+    <w:p>
+      <w:pPr>
+        <w:tabs>
+          <w:tab w:val="left" w:pos="1489"/>
+        </w:tabs>
+      </w:pPr>
+      <w:r>
+        <w:t xml:space="preserve">Server must be run as root user due to privileges associated with iptables and </w:t>
+      </w:r>
+      <w:proofErr w:type="spellStart"/>
+      <w:r>
+        <w:t>tcpdump</w:t>
+      </w:r>
+      <w:proofErr w:type="spellEnd"/>
+      <w:r>
+        <w:t>.</w:t>
+      </w:r>
+    </w:p>
+    <w:p>
+      <w:pPr>
+        <w:tabs>
+          <w:tab w:val="left" w:pos="1489"/>
+        </w:tabs>
+      </w:pPr>
+      <w:r>
+        <w:t xml:space="preserve">Problem with Java library </w:t>
+      </w:r>
+      <w:proofErr w:type="spellStart"/>
+      <w:r>
+        <w:t>System.currentTimeMillis</w:t>
+      </w:r>
+      <w:proofErr w:type="spellEnd"/>
+      <w:r>
+        <w:t>() as the program records the time of the operating system. Ubuntu clock time was not synced properly with real time and was throwing errors that packets had a time in the future.</w:t>
+      </w:r>
+    </w:p>
+    <w:p>
+      <w:pPr>
+        <w:tabs>
+          <w:tab w:val="left" w:pos="1489"/>
+        </w:tabs>
+      </w:pPr>
+      <w:r>
+        <w:t xml:space="preserve">Problems decrypting ASCII </w:t>
+      </w:r>
+      <w:proofErr w:type="spellStart"/>
+      <w:r>
+        <w:t>tcpdump</w:t>
+      </w:r>
+      <w:proofErr w:type="spellEnd"/>
+      <w:r>
+        <w:t xml:space="preserve"> text due to extra</w:t>
+      </w:r>
+      <w:r>
+        <w:t xml:space="preserve"> </w:t>
+      </w:r>
+      <w:r>
+        <w:t>28-character</w:t>
+      </w:r>
+      <w:r>
+        <w:t xml:space="preserve"> padding that was added onto the message.</w:t>
+      </w:r>
+    </w:p>
     <w:sectPr>
       <w:pgSz w:w="11906" w:h="16838"/>
       <w:pgMar w:top="1440" w:right="1440" w:bottom="1440" w:left="1440" w:header="708" w:footer="708" w:gutter="0"/>
@@ -7033,6 +7928,27 @@
 <file path=word/numbering.xml><?xml version="1.0" encoding="utf-8"?>
 <w:numbering xmlns:wpc="http://schemas.microsoft.com/office/word/2010/wordprocessingCanvas" xmlns:cx="http://schemas.microsoft.com/office/drawing/2014/chartex" xmlns:cx1="http://schemas.microsoft.com/office/drawing/2015/9/8/chartex" xmlns:cx2="http://schemas.microsoft.com/office/drawing/2015/10/21/chartex" xmlns:cx3="http://schemas.microsoft.com/office/drawing/2016/5/9/chartex" xmlns:cx4="http://schemas.microsoft.com/office/drawing/2016/5/10/chartex" xmlns:cx5="http://schemas.microsoft.com/office/drawing/2016/5/11/chartex" xmlns:cx6="http://schemas.microsoft.com/office/drawing/2016/5/12/chartex" xmlns:cx7="http://schemas.microsoft.com/office/drawing/2016/5/13/chartex" xmlns:cx8="http://schemas.microsoft.com/office/drawing/2016/5/14/chartex" xmlns:mc="http://schemas.openxmlformats.org/markup-compatibility/2006" xmlns:aink="http://schemas.microsoft.com/office/drawing/2016/ink" xmlns:am3d="http://schemas.microsoft.com/office/drawing/2017/model3d" xmlns:o="urn:schemas-microsoft-com:office:office" xmlns:r="http://schemas.openxmlformats.org/officeDocument/2006/relationships" xmlns:m="http://schemas.openxmlformats.org/officeDocument/2006/math" xmlns:v="urn:schemas-microsoft-com:vml" xmlns:wp14="http://schemas.microsoft.com/office/word/2010/wordprocessingDrawing" xmlns:wp="http://schemas.openxmlformats.org/drawingml/2006/wordprocessingDrawing" xmlns:w10="urn:schemas-microsoft-com:office:word" xmlns:w="http://schemas.openxmlformats.org/wordprocessingml/2006/main" xmlns:w14="http://schemas.microsoft.com/office/word/2010/wordml" xmlns:w15="http://schemas.microsoft.com/office/word/2012/wordml" xmlns:w16cid="http://schemas.microsoft.com/office/word/2016/wordml/cid" xmlns:w16se="http://schemas.microsoft.com/office/word/2015/wordml/symex" xmlns:wpg="http://schemas.microsoft.com/office/word/2010/wordprocessingGroup" xmlns:wpi="http://schemas.microsoft.com/office/word/2010/wordprocessingInk" xmlns:wne="http://schemas.microsoft.com/office/word/2006/wordml" xmlns:wps="http://schemas.microsoft.com/office/word/2010/wordprocessingShape" mc:Ignorable="w14 w15 w16se w16cid wp14">
   <w:abstractNum w:abstractNumId="0" w15:restartNumberingAfterBreak="0">
+    <w:nsid w:val="FFFFFF89"/>
+    <w:multiLevelType w:val="singleLevel"/>
+    <w:tmpl w:val="100261F6"/>
+    <w:lvl w:ilvl="0">
+      <w:start w:val="1"/>
+      <w:numFmt w:val="bullet"/>
+      <w:pStyle w:val="ListBullet"/>
+      <w:lvlText w:val=""/>
+      <w:lvlJc w:val="left"/>
+      <w:pPr>
+        <w:tabs>
+          <w:tab w:val="num" w:pos="360"/>
+        </w:tabs>
+        <w:ind w:left="360" w:hanging="360"/>
+      </w:pPr>
+      <w:rPr>
+        <w:rFonts w:ascii="Symbol" w:hAnsi="Symbol" w:hint="default"/>
+      </w:rPr>
+    </w:lvl>
+  </w:abstractNum>
+  <w:abstractNum w:abstractNumId="1" w15:restartNumberingAfterBreak="0">
     <w:nsid w:val="52637235"/>
     <w:multiLevelType w:val="hybridMultilevel"/>
     <w:tmpl w:val="3CC84548"/>
@@ -7145,7 +8061,7 @@
       </w:rPr>
     </w:lvl>
   </w:abstractNum>
-  <w:abstractNum w:abstractNumId="1" w15:restartNumberingAfterBreak="0">
+  <w:abstractNum w:abstractNumId="2" w15:restartNumberingAfterBreak="0">
     <w:nsid w:val="636266B6"/>
     <w:multiLevelType w:val="hybridMultilevel"/>
     <w:tmpl w:val="4986F112"/>
@@ -7258,7 +8174,7 @@
       </w:rPr>
     </w:lvl>
   </w:abstractNum>
-  <w:abstractNum w:abstractNumId="2" w15:restartNumberingAfterBreak="0">
+  <w:abstractNum w:abstractNumId="3" w15:restartNumberingAfterBreak="0">
     <w:nsid w:val="6A99488A"/>
     <w:multiLevelType w:val="hybridMultilevel"/>
     <w:tmpl w:val="533CBACA"/>
@@ -7345,13 +8261,16 @@
     </w:lvl>
   </w:abstractNum>
   <w:num w:numId="1">
+    <w:abstractNumId w:val="3"/>
+  </w:num>
+  <w:num w:numId="2">
+    <w:abstractNumId w:val="1"/>
+  </w:num>
+  <w:num w:numId="3">
     <w:abstractNumId w:val="2"/>
   </w:num>
-  <w:num w:numId="2">
+  <w:num w:numId="4">
     <w:abstractNumId w:val="0"/>
-  </w:num>
-  <w:num w:numId="3">
-    <w:abstractNumId w:val="1"/>
   </w:num>
 </w:numbering>
 </file>
@@ -8112,6 +9031,19 @@
       <w:szCs w:val="18"/>
     </w:rPr>
   </w:style>
+  <w:style w:type="paragraph" w:styleId="ListBullet">
+    <w:name w:val="List Bullet"/>
+    <w:basedOn w:val="Normal"/>
+    <w:uiPriority w:val="99"/>
+    <w:unhideWhenUsed/>
+    <w:rsid w:val="00525D4F"/>
+    <w:pPr>
+      <w:numPr>
+        <w:numId w:val="4"/>
+      </w:numPr>
+      <w:contextualSpacing/>
+    </w:pPr>
+  </w:style>
 </w:styles>
 </file>
 
@@ -8846,7 +9778,7 @@
 </file>
 
 <file path=customXml/itemProps1.xml><?xml version="1.0" encoding="utf-8"?>
-<ds:datastoreItem xmlns:ds="http://schemas.openxmlformats.org/officeDocument/2006/customXml" ds:itemID="{21F07829-175B-44DB-9561-75EED5B36E95}">
+<ds:datastoreItem xmlns:ds="http://schemas.openxmlformats.org/officeDocument/2006/customXml" ds:itemID="{61AE06BD-05F8-4BEF-AA85-5D18BED01C90}">
   <ds:schemaRefs>
     <ds:schemaRef ds:uri="http://schemas.openxmlformats.org/officeDocument/2006/bibliography"/>
     <ds:schemaRef ds:uri="urn:schemas-microsoft-com:xslt"/>

</xml_diff>